<commit_message>
Added more features, updated the document
</commit_message>
<xml_diff>
--- a/DCCSD.docx
+++ b/DCCSD.docx
@@ -71,7 +71,6 @@
                         <w:szCs w:val="72"/>
                       </w:rPr>
                     </w:pPr>
-                    <w:proofErr w:type="spellStart"/>
                     <w:r>
                       <w:rPr>
                         <w:rFonts w:asciiTheme="majorHAnsi" w:eastAsiaTheme="majorEastAsia" w:hAnsiTheme="majorHAnsi" w:cstheme="majorBidi"/>
@@ -79,17 +78,7 @@
                         <w:szCs w:val="72"/>
                         <w:lang w:val="en-GB"/>
                       </w:rPr>
-                      <w:t>Dubit’s</w:t>
-                    </w:r>
-                    <w:proofErr w:type="spellEnd"/>
-                    <w:r>
-                      <w:rPr>
-                        <w:rFonts w:asciiTheme="majorHAnsi" w:eastAsiaTheme="majorEastAsia" w:hAnsiTheme="majorHAnsi" w:cstheme="majorBidi"/>
-                        <w:sz w:val="72"/>
-                        <w:szCs w:val="72"/>
-                        <w:lang w:val="en-GB"/>
-                      </w:rPr>
-                      <w:t xml:space="preserve"> Coding Challenge</w:t>
+                      <w:t>Dubit’s Coding Challenge</w:t>
                     </w:r>
                   </w:p>
                 </w:tc>
@@ -117,9 +106,6 @@
                     </w:rPr>
                     <w:alias w:val="Subtitle"/>
                     <w:id w:val="13553153"/>
-                    <w:placeholder>
-                      <w:docPart w:val="F6C3E9130FDF481395ED83735D206AE7"/>
-                    </w:placeholder>
                     <w:dataBinding w:prefixMappings="xmlns:ns0='http://schemas.openxmlformats.org/package/2006/metadata/core-properties' xmlns:ns1='http://purl.org/dc/elements/1.1/'" w:xpath="/ns0:coreProperties[1]/ns1:subject[1]" w:storeItemID="{6C3C8BC8-F283-45AE-878A-BAB7291924A1}"/>
                     <w:text/>
                   </w:sdtPr>
@@ -213,7 +199,7 @@
       </w:pPr>
       <w:r>
         <w:lastRenderedPageBreak/>
-        <w:t>Tasks Status</w:t>
+        <w:t>Brief</w:t>
       </w:r>
     </w:p>
     <w:p>
@@ -221,20 +207,145 @@
         <w:pStyle w:val="Heading2"/>
       </w:pPr>
       <w:r>
-        <w:t>Add Game Over / Score Screen (Accomplished)</w:t>
+        <w:t>Coding Environment</w:t>
       </w:r>
     </w:p>
     <w:p>
-      <w:r>
-        <w:t xml:space="preserve">After the game timer completed, the mole holes will going to disappear, and “Time’s </w:t>
-      </w:r>
-      <w:proofErr w:type="gramStart"/>
-      <w:r>
-        <w:t>Up</w:t>
-      </w:r>
-      <w:proofErr w:type="gramEnd"/>
-      <w:r>
-        <w:t>” label will shows up. Then it goes fade out, and “Score” shows up.</w:t>
+      <w:pPr>
+        <w:pStyle w:val="ListParagraph"/>
+        <w:numPr>
+          <w:ilvl w:val="0"/>
+          <w:numId w:val="10"/>
+        </w:numPr>
+      </w:pPr>
+      <w:r>
+        <w:t>OS: Windows 7</w:t>
+      </w:r>
+    </w:p>
+    <w:p>
+      <w:pPr>
+        <w:pStyle w:val="ListParagraph"/>
+        <w:numPr>
+          <w:ilvl w:val="0"/>
+          <w:numId w:val="10"/>
+        </w:numPr>
+      </w:pPr>
+      <w:r>
+        <w:t>Tools: Adobe Flash Builder 4.6 + IE9</w:t>
+      </w:r>
+    </w:p>
+    <w:p>
+      <w:pPr>
+        <w:pStyle w:val="ListParagraph"/>
+        <w:numPr>
+          <w:ilvl w:val="0"/>
+          <w:numId w:val="10"/>
+        </w:numPr>
+      </w:pPr>
+      <w:r>
+        <w:t>Programming Languages: AS3 + Flex 4</w:t>
+      </w:r>
+    </w:p>
+    <w:p>
+      <w:pPr>
+        <w:pStyle w:val="ListParagraph"/>
+        <w:numPr>
+          <w:ilvl w:val="0"/>
+          <w:numId w:val="10"/>
+        </w:numPr>
+      </w:pPr>
+      <w:r>
+        <w:t>Version Control</w:t>
+      </w:r>
+      <w:r>
+        <w:t>: GitHub</w:t>
+      </w:r>
+    </w:p>
+    <w:p>
+      <w:pPr>
+        <w:pStyle w:val="Heading2"/>
+      </w:pPr>
+      <w:r>
+        <w:t>Coding Style</w:t>
+      </w:r>
+    </w:p>
+    <w:p>
+      <w:r>
+        <w:t>I read the code and…yes, the code is obviously easy to read and easy to understand. The existing code comes with MVC. So I just keep and follow the original coding style and going to expand more features.</w:t>
+      </w:r>
+    </w:p>
+    <w:p>
+      <w:r>
+        <w:t>Basically, my code focused on:</w:t>
+      </w:r>
+    </w:p>
+    <w:p>
+      <w:pPr>
+        <w:pStyle w:val="ListParagraph"/>
+        <w:numPr>
+          <w:ilvl w:val="0"/>
+          <w:numId w:val="11"/>
+        </w:numPr>
+      </w:pPr>
+      <w:r>
+        <w:t>Readability</w:t>
+      </w:r>
+      <w:r>
+        <w:t>, comments</w:t>
+      </w:r>
+      <w:r>
+        <w:t>;</w:t>
+      </w:r>
+    </w:p>
+    <w:p>
+      <w:pPr>
+        <w:pStyle w:val="ListParagraph"/>
+        <w:numPr>
+          <w:ilvl w:val="0"/>
+          <w:numId w:val="11"/>
+        </w:numPr>
+      </w:pPr>
+      <w:r>
+        <w:t xml:space="preserve">Less changes for existing </w:t>
+      </w:r>
+      <w:r>
+        <w:t xml:space="preserve">functions and </w:t>
+      </w:r>
+      <w:r>
+        <w:t>variables;</w:t>
+      </w:r>
+    </w:p>
+    <w:p>
+      <w:pPr>
+        <w:pStyle w:val="ListParagraph"/>
+        <w:numPr>
+          <w:ilvl w:val="0"/>
+          <w:numId w:val="11"/>
+        </w:numPr>
+      </w:pPr>
+      <w:r>
+        <w:t>Similar design/logics for classes, functions, modules;</w:t>
+      </w:r>
+    </w:p>
+    <w:p>
+      <w:pPr>
+        <w:pStyle w:val="Heading1"/>
+      </w:pPr>
+      <w:r>
+        <w:t>Tasks Status</w:t>
+      </w:r>
+    </w:p>
+    <w:p>
+      <w:pPr>
+        <w:pStyle w:val="Heading2"/>
+      </w:pPr>
+      <w:r>
+        <w:t>Add Game Over / Score Screen (Accomplished)</w:t>
+      </w:r>
+    </w:p>
+    <w:p>
+      <w:r>
+        <w:t>After the game timer completed, the mole holes will going to disappear, and “Time’s Up” label will shows up. Then it goes fade out, and “Score” shows up.</w:t>
       </w:r>
     </w:p>
     <w:p>
@@ -307,15 +418,7 @@
               <w:t>Time</w:t>
             </w:r>
             <w:r>
-              <w:t xml:space="preserve"> Interval (</w:t>
-            </w:r>
-            <w:proofErr w:type="spellStart"/>
-            <w:r>
-              <w:t>ms</w:t>
-            </w:r>
-            <w:proofErr w:type="spellEnd"/>
-            <w:r>
-              <w:t>)</w:t>
+              <w:t xml:space="preserve"> Interval (ms)</w:t>
             </w:r>
           </w:p>
         </w:tc>
@@ -328,15 +431,7 @@
               <w:cnfStyle w:val="100000000000" w:firstRow="1" w:lastRow="0" w:firstColumn="0" w:lastColumn="0" w:oddVBand="0" w:evenVBand="0" w:oddHBand="0" w:evenHBand="0" w:firstRowFirstColumn="0" w:firstRowLastColumn="0" w:lastRowFirstColumn="0" w:lastRowLastColumn="0"/>
             </w:pPr>
             <w:r>
-              <w:t>Show Time Delay (</w:t>
-            </w:r>
-            <w:proofErr w:type="spellStart"/>
-            <w:r>
-              <w:t>ms</w:t>
-            </w:r>
-            <w:proofErr w:type="spellEnd"/>
-            <w:r>
-              <w:t>)</w:t>
+              <w:t>Show Time Delay (ms)</w:t>
             </w:r>
           </w:p>
         </w:tc>
@@ -623,6 +718,7 @@
         <w:pStyle w:val="Heading2"/>
       </w:pPr>
       <w:r>
+        <w:lastRenderedPageBreak/>
         <w:t>Add New Types of Mole (Accomplished)</w:t>
       </w:r>
     </w:p>
@@ -725,7 +821,6 @@
     </w:p>
     <w:p>
       <w:r>
-        <w:lastRenderedPageBreak/>
         <w:t xml:space="preserve">Everything just happed inside the achievement system: it will count how many moles (and what type) has been killed. </w:t>
       </w:r>
       <w:r>
@@ -735,6 +830,64 @@
     <w:p>
       <w:r>
         <w:t>The Achievement Event will then handle by the Mole Game Viewer (controller). It will light on the achievement label -- the one which has been sent by the event.</w:t>
+      </w:r>
+    </w:p>
+    <w:p>
+      <w:pPr>
+        <w:pStyle w:val="Heading1"/>
+      </w:pPr>
+      <w:r>
+        <w:t>Polishing</w:t>
+      </w:r>
+      <w:r>
+        <w:t xml:space="preserve">, </w:t>
+      </w:r>
+      <w:r>
+        <w:t>Embellishing</w:t>
+      </w:r>
+      <w:r>
+        <w:t xml:space="preserve"> and Extending</w:t>
+      </w:r>
+    </w:p>
+    <w:p>
+      <w:pPr>
+        <w:pStyle w:val="Heading2"/>
+      </w:pPr>
+      <w:r>
+        <w:t>Something New</w:t>
+      </w:r>
+    </w:p>
+    <w:p>
+      <w:pPr>
+        <w:pStyle w:val="ListParagraph"/>
+        <w:numPr>
+          <w:ilvl w:val="0"/>
+          <w:numId w:val="12"/>
+        </w:numPr>
+      </w:pPr>
+      <w:r>
+        <w:t>A new achievement</w:t>
+      </w:r>
+      <w:r>
+        <w:t xml:space="preserve"> “Perfect”</w:t>
+      </w:r>
+      <w:r>
+        <w:t xml:space="preserve"> has been added</w:t>
+      </w:r>
+      <w:r>
+        <w:t>. It requires the player kill every single mole in a game;</w:t>
+      </w:r>
+    </w:p>
+    <w:p>
+      <w:pPr>
+        <w:pStyle w:val="ListParagraph"/>
+        <w:numPr>
+          <w:ilvl w:val="0"/>
+          <w:numId w:val="12"/>
+        </w:numPr>
+      </w:pPr>
+      <w:r>
+        <w:t>A new button has been added into score screen. It allows the player back to the introduction screen and re-selects a difficulty level – but the achievements will be reset as well.</w:t>
       </w:r>
       <w:bookmarkStart w:id="0" w:name="_GoBack"/>
       <w:bookmarkEnd w:id="0"/>
@@ -757,12 +910,66 @@
         <w:rPr>
           <w:rStyle w:val="Heading2Char"/>
         </w:rPr>
-        <w:t>Player’s score logic issue</w:t>
+        <w:t xml:space="preserve">Player’s </w:t>
+      </w:r>
+      <w:r>
+        <w:rPr>
+          <w:rStyle w:val="Heading2Char"/>
+        </w:rPr>
+        <w:t>S</w:t>
+      </w:r>
+      <w:r>
+        <w:rPr>
+          <w:rStyle w:val="Heading2Char"/>
+        </w:rPr>
+        <w:t xml:space="preserve">core </w:t>
+      </w:r>
+      <w:r>
+        <w:rPr>
+          <w:rStyle w:val="Heading2Char"/>
+        </w:rPr>
+        <w:t>L</w:t>
+      </w:r>
+      <w:r>
+        <w:rPr>
+          <w:rStyle w:val="Heading2Char"/>
+        </w:rPr>
+        <w:t>ogic</w:t>
+      </w:r>
+      <w:r>
+        <w:rPr>
+          <w:rStyle w:val="Heading2Char"/>
+        </w:rPr>
+        <w:t>al</w:t>
+      </w:r>
+      <w:r>
+        <w:rPr>
+          <w:rStyle w:val="Heading2Char"/>
+        </w:rPr>
+        <w:t xml:space="preserve"> </w:t>
+      </w:r>
+      <w:r>
+        <w:rPr>
+          <w:rStyle w:val="Heading2Char"/>
+        </w:rPr>
+        <w:t>I</w:t>
+      </w:r>
+      <w:r>
+        <w:rPr>
+          <w:rStyle w:val="Heading2Char"/>
+        </w:rPr>
+        <w:t>ssue</w:t>
       </w:r>
     </w:p>
     <w:p>
       <w:r>
-        <w:t>The “final score” has been sent with the “game over event” actually before the game finished. The reason is, when the timer counts end, the game is still on running (maybe the last 3 moles wait to be hit).</w:t>
+        <w:t>The “final score” has been sent with the “game over</w:t>
+      </w:r>
+      <w:r>
+        <w:t>” event</w:t>
+      </w:r>
+      <w:r>
+        <w:t xml:space="preserve"> actually before the game finished. The reason is, when the timer counts end, the game is still on running (maybe the last 3 moles wait to be hit).</w:t>
       </w:r>
     </w:p>
     <w:p>
@@ -777,6 +984,7 @@
         </w:rPr>
       </w:pPr>
       <w:r>
+        <w:lastRenderedPageBreak/>
         <w:t>The bug has been fixed by a new logic. Now the game will check the mole holes after the timer finished its job. If all holes are empty, then report the “game over” event.</w:t>
       </w:r>
     </w:p>
@@ -797,7 +1005,19 @@
         <w:rPr>
           <w:rStyle w:val="Heading2Char"/>
         </w:rPr>
-        <w:t xml:space="preserve"> semicolon</w:t>
+        <w:t xml:space="preserve"> </w:t>
+      </w:r>
+      <w:r>
+        <w:rPr>
+          <w:rStyle w:val="Heading2Char"/>
+        </w:rPr>
+        <w:t>S</w:t>
+      </w:r>
+      <w:r>
+        <w:rPr>
+          <w:rStyle w:val="Heading2Char"/>
+        </w:rPr>
+        <w:t>emicolon</w:t>
       </w:r>
     </w:p>
     <w:p>
@@ -808,34 +1028,13 @@
         <w:sym w:font="Wingdings" w:char="F0E0"/>
       </w:r>
       <w:r>
-        <w:t>function “</w:t>
-      </w:r>
-      <w:proofErr w:type="spellStart"/>
-      <w:proofErr w:type="gramStart"/>
-      <w:r>
-        <w:t>startAnimationEnd</w:t>
-      </w:r>
-      <w:proofErr w:type="spellEnd"/>
-      <w:r>
-        <w:t>(</w:t>
-      </w:r>
-      <w:proofErr w:type="gramEnd"/>
-      <w:r>
-        <w:t>)”</w:t>
+        <w:t>function “startAnimationEnd()”</w:t>
       </w:r>
       <w:r>
         <w:sym w:font="Wingdings" w:char="F0E0"/>
       </w:r>
       <w:r>
-        <w:t>line “_</w:t>
-      </w:r>
-      <w:proofErr w:type="spellStart"/>
-      <w:r>
-        <w:t>moleGame.start</w:t>
-      </w:r>
-      <w:proofErr w:type="spellEnd"/>
-      <w:r>
-        <w:t>()”.</w:t>
+        <w:t>line “_moleGame.start()”.</w:t>
       </w:r>
     </w:p>
     <w:p/>
@@ -1395,6 +1594,119 @@
     </w:lvl>
   </w:abstractNum>
   <w:abstractNum w:abstractNumId="5">
+    <w:nsid w:val="65CA516D"/>
+    <w:multiLevelType w:val="hybridMultilevel"/>
+    <w:tmpl w:val="FC96A722"/>
+    <w:lvl w:ilvl="0" w:tplc="08090001">
+      <w:start w:val="1"/>
+      <w:numFmt w:val="bullet"/>
+      <w:lvlText w:val=""/>
+      <w:lvlJc w:val="left"/>
+      <w:pPr>
+        <w:ind w:left="720" w:hanging="360"/>
+      </w:pPr>
+      <w:rPr>
+        <w:rFonts w:ascii="Symbol" w:hAnsi="Symbol" w:hint="default"/>
+      </w:rPr>
+    </w:lvl>
+    <w:lvl w:ilvl="1" w:tplc="08090003" w:tentative="1">
+      <w:start w:val="1"/>
+      <w:numFmt w:val="bullet"/>
+      <w:lvlText w:val="o"/>
+      <w:lvlJc w:val="left"/>
+      <w:pPr>
+        <w:ind w:left="1440" w:hanging="360"/>
+      </w:pPr>
+      <w:rPr>
+        <w:rFonts w:ascii="Courier New" w:hAnsi="Courier New" w:cs="Courier New" w:hint="default"/>
+      </w:rPr>
+    </w:lvl>
+    <w:lvl w:ilvl="2" w:tplc="08090005" w:tentative="1">
+      <w:start w:val="1"/>
+      <w:numFmt w:val="bullet"/>
+      <w:lvlText w:val=""/>
+      <w:lvlJc w:val="left"/>
+      <w:pPr>
+        <w:ind w:left="2160" w:hanging="360"/>
+      </w:pPr>
+      <w:rPr>
+        <w:rFonts w:ascii="Wingdings" w:hAnsi="Wingdings" w:hint="default"/>
+      </w:rPr>
+    </w:lvl>
+    <w:lvl w:ilvl="3" w:tplc="08090001" w:tentative="1">
+      <w:start w:val="1"/>
+      <w:numFmt w:val="bullet"/>
+      <w:lvlText w:val=""/>
+      <w:lvlJc w:val="left"/>
+      <w:pPr>
+        <w:ind w:left="2880" w:hanging="360"/>
+      </w:pPr>
+      <w:rPr>
+        <w:rFonts w:ascii="Symbol" w:hAnsi="Symbol" w:hint="default"/>
+      </w:rPr>
+    </w:lvl>
+    <w:lvl w:ilvl="4" w:tplc="08090003" w:tentative="1">
+      <w:start w:val="1"/>
+      <w:numFmt w:val="bullet"/>
+      <w:lvlText w:val="o"/>
+      <w:lvlJc w:val="left"/>
+      <w:pPr>
+        <w:ind w:left="3600" w:hanging="360"/>
+      </w:pPr>
+      <w:rPr>
+        <w:rFonts w:ascii="Courier New" w:hAnsi="Courier New" w:cs="Courier New" w:hint="default"/>
+      </w:rPr>
+    </w:lvl>
+    <w:lvl w:ilvl="5" w:tplc="08090005" w:tentative="1">
+      <w:start w:val="1"/>
+      <w:numFmt w:val="bullet"/>
+      <w:lvlText w:val=""/>
+      <w:lvlJc w:val="left"/>
+      <w:pPr>
+        <w:ind w:left="4320" w:hanging="360"/>
+      </w:pPr>
+      <w:rPr>
+        <w:rFonts w:ascii="Wingdings" w:hAnsi="Wingdings" w:hint="default"/>
+      </w:rPr>
+    </w:lvl>
+    <w:lvl w:ilvl="6" w:tplc="08090001" w:tentative="1">
+      <w:start w:val="1"/>
+      <w:numFmt w:val="bullet"/>
+      <w:lvlText w:val=""/>
+      <w:lvlJc w:val="left"/>
+      <w:pPr>
+        <w:ind w:left="5040" w:hanging="360"/>
+      </w:pPr>
+      <w:rPr>
+        <w:rFonts w:ascii="Symbol" w:hAnsi="Symbol" w:hint="default"/>
+      </w:rPr>
+    </w:lvl>
+    <w:lvl w:ilvl="7" w:tplc="08090003" w:tentative="1">
+      <w:start w:val="1"/>
+      <w:numFmt w:val="bullet"/>
+      <w:lvlText w:val="o"/>
+      <w:lvlJc w:val="left"/>
+      <w:pPr>
+        <w:ind w:left="5760" w:hanging="360"/>
+      </w:pPr>
+      <w:rPr>
+        <w:rFonts w:ascii="Courier New" w:hAnsi="Courier New" w:cs="Courier New" w:hint="default"/>
+      </w:rPr>
+    </w:lvl>
+    <w:lvl w:ilvl="8" w:tplc="08090005" w:tentative="1">
+      <w:start w:val="1"/>
+      <w:numFmt w:val="bullet"/>
+      <w:lvlText w:val=""/>
+      <w:lvlJc w:val="left"/>
+      <w:pPr>
+        <w:ind w:left="6480" w:hanging="360"/>
+      </w:pPr>
+      <w:rPr>
+        <w:rFonts w:ascii="Wingdings" w:hAnsi="Wingdings" w:hint="default"/>
+      </w:rPr>
+    </w:lvl>
+  </w:abstractNum>
+  <w:abstractNum w:abstractNumId="6">
     <w:nsid w:val="67265AC6"/>
     <w:multiLevelType w:val="hybridMultilevel"/>
     <w:tmpl w:val="FF40E2D6"/>
@@ -1483,7 +1795,7 @@
       </w:pPr>
     </w:lvl>
   </w:abstractNum>
-  <w:abstractNum w:abstractNumId="6">
+  <w:abstractNum w:abstractNumId="7">
     <w:nsid w:val="6EF449EC"/>
     <w:multiLevelType w:val="hybridMultilevel"/>
     <w:tmpl w:val="599056E0"/>
@@ -1596,7 +1908,7 @@
       </w:rPr>
     </w:lvl>
   </w:abstractNum>
-  <w:abstractNum w:abstractNumId="7">
+  <w:abstractNum w:abstractNumId="8">
     <w:nsid w:val="70500C0B"/>
     <w:multiLevelType w:val="hybridMultilevel"/>
     <w:tmpl w:val="9EDAA9DA"/>
@@ -1709,7 +2021,120 @@
       </w:rPr>
     </w:lvl>
   </w:abstractNum>
-  <w:abstractNum w:abstractNumId="8">
+  <w:abstractNum w:abstractNumId="9">
+    <w:nsid w:val="7119090D"/>
+    <w:multiLevelType w:val="hybridMultilevel"/>
+    <w:tmpl w:val="B9E6660A"/>
+    <w:lvl w:ilvl="0" w:tplc="08090001">
+      <w:start w:val="1"/>
+      <w:numFmt w:val="bullet"/>
+      <w:lvlText w:val=""/>
+      <w:lvlJc w:val="left"/>
+      <w:pPr>
+        <w:ind w:left="720" w:hanging="360"/>
+      </w:pPr>
+      <w:rPr>
+        <w:rFonts w:ascii="Symbol" w:hAnsi="Symbol" w:hint="default"/>
+      </w:rPr>
+    </w:lvl>
+    <w:lvl w:ilvl="1" w:tplc="08090003" w:tentative="1">
+      <w:start w:val="1"/>
+      <w:numFmt w:val="bullet"/>
+      <w:lvlText w:val="o"/>
+      <w:lvlJc w:val="left"/>
+      <w:pPr>
+        <w:ind w:left="1440" w:hanging="360"/>
+      </w:pPr>
+      <w:rPr>
+        <w:rFonts w:ascii="Courier New" w:hAnsi="Courier New" w:cs="Courier New" w:hint="default"/>
+      </w:rPr>
+    </w:lvl>
+    <w:lvl w:ilvl="2" w:tplc="08090005" w:tentative="1">
+      <w:start w:val="1"/>
+      <w:numFmt w:val="bullet"/>
+      <w:lvlText w:val=""/>
+      <w:lvlJc w:val="left"/>
+      <w:pPr>
+        <w:ind w:left="2160" w:hanging="360"/>
+      </w:pPr>
+      <w:rPr>
+        <w:rFonts w:ascii="Wingdings" w:hAnsi="Wingdings" w:hint="default"/>
+      </w:rPr>
+    </w:lvl>
+    <w:lvl w:ilvl="3" w:tplc="08090001" w:tentative="1">
+      <w:start w:val="1"/>
+      <w:numFmt w:val="bullet"/>
+      <w:lvlText w:val=""/>
+      <w:lvlJc w:val="left"/>
+      <w:pPr>
+        <w:ind w:left="2880" w:hanging="360"/>
+      </w:pPr>
+      <w:rPr>
+        <w:rFonts w:ascii="Symbol" w:hAnsi="Symbol" w:hint="default"/>
+      </w:rPr>
+    </w:lvl>
+    <w:lvl w:ilvl="4" w:tplc="08090003" w:tentative="1">
+      <w:start w:val="1"/>
+      <w:numFmt w:val="bullet"/>
+      <w:lvlText w:val="o"/>
+      <w:lvlJc w:val="left"/>
+      <w:pPr>
+        <w:ind w:left="3600" w:hanging="360"/>
+      </w:pPr>
+      <w:rPr>
+        <w:rFonts w:ascii="Courier New" w:hAnsi="Courier New" w:cs="Courier New" w:hint="default"/>
+      </w:rPr>
+    </w:lvl>
+    <w:lvl w:ilvl="5" w:tplc="08090005" w:tentative="1">
+      <w:start w:val="1"/>
+      <w:numFmt w:val="bullet"/>
+      <w:lvlText w:val=""/>
+      <w:lvlJc w:val="left"/>
+      <w:pPr>
+        <w:ind w:left="4320" w:hanging="360"/>
+      </w:pPr>
+      <w:rPr>
+        <w:rFonts w:ascii="Wingdings" w:hAnsi="Wingdings" w:hint="default"/>
+      </w:rPr>
+    </w:lvl>
+    <w:lvl w:ilvl="6" w:tplc="08090001" w:tentative="1">
+      <w:start w:val="1"/>
+      <w:numFmt w:val="bullet"/>
+      <w:lvlText w:val=""/>
+      <w:lvlJc w:val="left"/>
+      <w:pPr>
+        <w:ind w:left="5040" w:hanging="360"/>
+      </w:pPr>
+      <w:rPr>
+        <w:rFonts w:ascii="Symbol" w:hAnsi="Symbol" w:hint="default"/>
+      </w:rPr>
+    </w:lvl>
+    <w:lvl w:ilvl="7" w:tplc="08090003" w:tentative="1">
+      <w:start w:val="1"/>
+      <w:numFmt w:val="bullet"/>
+      <w:lvlText w:val="o"/>
+      <w:lvlJc w:val="left"/>
+      <w:pPr>
+        <w:ind w:left="5760" w:hanging="360"/>
+      </w:pPr>
+      <w:rPr>
+        <w:rFonts w:ascii="Courier New" w:hAnsi="Courier New" w:cs="Courier New" w:hint="default"/>
+      </w:rPr>
+    </w:lvl>
+    <w:lvl w:ilvl="8" w:tplc="08090005" w:tentative="1">
+      <w:start w:val="1"/>
+      <w:numFmt w:val="bullet"/>
+      <w:lvlText w:val=""/>
+      <w:lvlJc w:val="left"/>
+      <w:pPr>
+        <w:ind w:left="6480" w:hanging="360"/>
+      </w:pPr>
+      <w:rPr>
+        <w:rFonts w:ascii="Wingdings" w:hAnsi="Wingdings" w:hint="default"/>
+      </w:rPr>
+    </w:lvl>
+  </w:abstractNum>
+  <w:abstractNum w:abstractNumId="10">
     <w:nsid w:val="71AB0BE9"/>
     <w:multiLevelType w:val="hybridMultilevel"/>
     <w:tmpl w:val="58203B12"/>
@@ -1796,6 +2221,119 @@
       <w:pPr>
         <w:ind w:left="6480" w:hanging="180"/>
       </w:pPr>
+    </w:lvl>
+  </w:abstractNum>
+  <w:abstractNum w:abstractNumId="11">
+    <w:nsid w:val="7861654A"/>
+    <w:multiLevelType w:val="hybridMultilevel"/>
+    <w:tmpl w:val="07B28780"/>
+    <w:lvl w:ilvl="0" w:tplc="08090001">
+      <w:start w:val="1"/>
+      <w:numFmt w:val="bullet"/>
+      <w:lvlText w:val=""/>
+      <w:lvlJc w:val="left"/>
+      <w:pPr>
+        <w:ind w:left="720" w:hanging="360"/>
+      </w:pPr>
+      <w:rPr>
+        <w:rFonts w:ascii="Symbol" w:hAnsi="Symbol" w:hint="default"/>
+      </w:rPr>
+    </w:lvl>
+    <w:lvl w:ilvl="1" w:tplc="08090003" w:tentative="1">
+      <w:start w:val="1"/>
+      <w:numFmt w:val="bullet"/>
+      <w:lvlText w:val="o"/>
+      <w:lvlJc w:val="left"/>
+      <w:pPr>
+        <w:ind w:left="1440" w:hanging="360"/>
+      </w:pPr>
+      <w:rPr>
+        <w:rFonts w:ascii="Courier New" w:hAnsi="Courier New" w:cs="Courier New" w:hint="default"/>
+      </w:rPr>
+    </w:lvl>
+    <w:lvl w:ilvl="2" w:tplc="08090005" w:tentative="1">
+      <w:start w:val="1"/>
+      <w:numFmt w:val="bullet"/>
+      <w:lvlText w:val=""/>
+      <w:lvlJc w:val="left"/>
+      <w:pPr>
+        <w:ind w:left="2160" w:hanging="360"/>
+      </w:pPr>
+      <w:rPr>
+        <w:rFonts w:ascii="Wingdings" w:hAnsi="Wingdings" w:hint="default"/>
+      </w:rPr>
+    </w:lvl>
+    <w:lvl w:ilvl="3" w:tplc="08090001" w:tentative="1">
+      <w:start w:val="1"/>
+      <w:numFmt w:val="bullet"/>
+      <w:lvlText w:val=""/>
+      <w:lvlJc w:val="left"/>
+      <w:pPr>
+        <w:ind w:left="2880" w:hanging="360"/>
+      </w:pPr>
+      <w:rPr>
+        <w:rFonts w:ascii="Symbol" w:hAnsi="Symbol" w:hint="default"/>
+      </w:rPr>
+    </w:lvl>
+    <w:lvl w:ilvl="4" w:tplc="08090003" w:tentative="1">
+      <w:start w:val="1"/>
+      <w:numFmt w:val="bullet"/>
+      <w:lvlText w:val="o"/>
+      <w:lvlJc w:val="left"/>
+      <w:pPr>
+        <w:ind w:left="3600" w:hanging="360"/>
+      </w:pPr>
+      <w:rPr>
+        <w:rFonts w:ascii="Courier New" w:hAnsi="Courier New" w:cs="Courier New" w:hint="default"/>
+      </w:rPr>
+    </w:lvl>
+    <w:lvl w:ilvl="5" w:tplc="08090005" w:tentative="1">
+      <w:start w:val="1"/>
+      <w:numFmt w:val="bullet"/>
+      <w:lvlText w:val=""/>
+      <w:lvlJc w:val="left"/>
+      <w:pPr>
+        <w:ind w:left="4320" w:hanging="360"/>
+      </w:pPr>
+      <w:rPr>
+        <w:rFonts w:ascii="Wingdings" w:hAnsi="Wingdings" w:hint="default"/>
+      </w:rPr>
+    </w:lvl>
+    <w:lvl w:ilvl="6" w:tplc="08090001" w:tentative="1">
+      <w:start w:val="1"/>
+      <w:numFmt w:val="bullet"/>
+      <w:lvlText w:val=""/>
+      <w:lvlJc w:val="left"/>
+      <w:pPr>
+        <w:ind w:left="5040" w:hanging="360"/>
+      </w:pPr>
+      <w:rPr>
+        <w:rFonts w:ascii="Symbol" w:hAnsi="Symbol" w:hint="default"/>
+      </w:rPr>
+    </w:lvl>
+    <w:lvl w:ilvl="7" w:tplc="08090003" w:tentative="1">
+      <w:start w:val="1"/>
+      <w:numFmt w:val="bullet"/>
+      <w:lvlText w:val="o"/>
+      <w:lvlJc w:val="left"/>
+      <w:pPr>
+        <w:ind w:left="5760" w:hanging="360"/>
+      </w:pPr>
+      <w:rPr>
+        <w:rFonts w:ascii="Courier New" w:hAnsi="Courier New" w:cs="Courier New" w:hint="default"/>
+      </w:rPr>
+    </w:lvl>
+    <w:lvl w:ilvl="8" w:tplc="08090005" w:tentative="1">
+      <w:start w:val="1"/>
+      <w:numFmt w:val="bullet"/>
+      <w:lvlText w:val=""/>
+      <w:lvlJc w:val="left"/>
+      <w:pPr>
+        <w:ind w:left="6480" w:hanging="360"/>
+      </w:pPr>
+      <w:rPr>
+        <w:rFonts w:ascii="Wingdings" w:hAnsi="Wingdings" w:hint="default"/>
+      </w:rPr>
     </w:lvl>
   </w:abstractNum>
   <w:num w:numId="1">
@@ -1808,13 +2346,13 @@
     <w:abstractNumId w:val="4"/>
   </w:num>
   <w:num w:numId="4">
+    <w:abstractNumId w:val="10"/>
+  </w:num>
+  <w:num w:numId="5">
     <w:abstractNumId w:val="8"/>
   </w:num>
-  <w:num w:numId="5">
+  <w:num w:numId="6">
     <w:abstractNumId w:val="7"/>
-  </w:num>
-  <w:num w:numId="6">
-    <w:abstractNumId w:val="6"/>
   </w:num>
   <w:num w:numId="7">
     <w:abstractNumId w:val="1"/>
@@ -1823,7 +2361,16 @@
     <w:abstractNumId w:val="3"/>
   </w:num>
   <w:num w:numId="9">
+    <w:abstractNumId w:val="6"/>
+  </w:num>
+  <w:num w:numId="10">
     <w:abstractNumId w:val="5"/>
+  </w:num>
+  <w:num w:numId="11">
+    <w:abstractNumId w:val="9"/>
+  </w:num>
+  <w:num w:numId="12">
+    <w:abstractNumId w:val="11"/>
   </w:num>
 </w:numbering>
 </file>
@@ -2035,6 +2582,28 @@
       <w:szCs w:val="26"/>
     </w:rPr>
   </w:style>
+  <w:style w:type="paragraph" w:styleId="Heading3">
+    <w:name w:val="heading 3"/>
+    <w:basedOn w:val="Normal"/>
+    <w:next w:val="Normal"/>
+    <w:link w:val="Heading3Char"/>
+    <w:uiPriority w:val="9"/>
+    <w:unhideWhenUsed/>
+    <w:qFormat/>
+    <w:rsid w:val="00E65164"/>
+    <w:pPr>
+      <w:keepNext/>
+      <w:keepLines/>
+      <w:spacing w:before="200" w:after="0"/>
+      <w:outlineLvl w:val="2"/>
+    </w:pPr>
+    <w:rPr>
+      <w:rFonts w:asciiTheme="majorHAnsi" w:eastAsiaTheme="majorEastAsia" w:hAnsiTheme="majorHAnsi" w:cstheme="majorBidi"/>
+      <w:b/>
+      <w:bCs/>
+      <w:color w:val="2DA2BF" w:themeColor="accent1"/>
+    </w:rPr>
+  </w:style>
   <w:style w:type="character" w:default="1" w:styleId="DefaultParagraphFont">
     <w:name w:val="Default Paragraph Font"/>
     <w:uiPriority w:val="1"/>
@@ -2603,6 +3172,19 @@
         <w:shd w:val="clear" w:color="auto" w:fill="C7E9F2" w:themeFill="accent1" w:themeFillTint="3F"/>
       </w:tcPr>
     </w:tblStylePr>
+  </w:style>
+  <w:style w:type="character" w:customStyle="1" w:styleId="Heading3Char">
+    <w:name w:val="Heading 3 Char"/>
+    <w:basedOn w:val="DefaultParagraphFont"/>
+    <w:link w:val="Heading3"/>
+    <w:uiPriority w:val="9"/>
+    <w:rsid w:val="00E65164"/>
+    <w:rPr>
+      <w:rFonts w:asciiTheme="majorHAnsi" w:eastAsiaTheme="majorEastAsia" w:hAnsiTheme="majorHAnsi" w:cstheme="majorBidi"/>
+      <w:b/>
+      <w:bCs/>
+      <w:color w:val="2DA2BF" w:themeColor="accent1"/>
+    </w:rPr>
   </w:style>
 </w:styles>
 </file>
@@ -2814,6 +3396,28 @@
       <w:szCs w:val="26"/>
     </w:rPr>
   </w:style>
+  <w:style w:type="paragraph" w:styleId="Heading3">
+    <w:name w:val="heading 3"/>
+    <w:basedOn w:val="Normal"/>
+    <w:next w:val="Normal"/>
+    <w:link w:val="Heading3Char"/>
+    <w:uiPriority w:val="9"/>
+    <w:unhideWhenUsed/>
+    <w:qFormat/>
+    <w:rsid w:val="00E65164"/>
+    <w:pPr>
+      <w:keepNext/>
+      <w:keepLines/>
+      <w:spacing w:before="200" w:after="0"/>
+      <w:outlineLvl w:val="2"/>
+    </w:pPr>
+    <w:rPr>
+      <w:rFonts w:asciiTheme="majorHAnsi" w:eastAsiaTheme="majorEastAsia" w:hAnsiTheme="majorHAnsi" w:cstheme="majorBidi"/>
+      <w:b/>
+      <w:bCs/>
+      <w:color w:val="2DA2BF" w:themeColor="accent1"/>
+    </w:rPr>
+  </w:style>
   <w:style w:type="character" w:default="1" w:styleId="DefaultParagraphFont">
     <w:name w:val="Default Paragraph Font"/>
     <w:uiPriority w:val="1"/>
@@ -3383,45 +3987,24 @@
       </w:tcPr>
     </w:tblStylePr>
   </w:style>
+  <w:style w:type="character" w:customStyle="1" w:styleId="Heading3Char">
+    <w:name w:val="Heading 3 Char"/>
+    <w:basedOn w:val="DefaultParagraphFont"/>
+    <w:link w:val="Heading3"/>
+    <w:uiPriority w:val="9"/>
+    <w:rsid w:val="00E65164"/>
+    <w:rPr>
+      <w:rFonts w:asciiTheme="majorHAnsi" w:eastAsiaTheme="majorEastAsia" w:hAnsiTheme="majorHAnsi" w:cstheme="majorBidi"/>
+      <w:b/>
+      <w:bCs/>
+      <w:color w:val="2DA2BF" w:themeColor="accent1"/>
+    </w:rPr>
+  </w:style>
 </w:styles>
 </file>
 
 <file path=word/glossary/document.xml><?xml version="1.0" encoding="utf-8"?>
-<w:glossaryDocument xmlns:wpc="http://schemas.microsoft.com/office/word/2010/wordprocessingCanvas" xmlns:mc="http://schemas.openxmlformats.org/markup-compatibility/2006" xmlns:o="urn:schemas-microsoft-com:office:office" xmlns:r="http://schemas.openxmlformats.org/officeDocument/2006/relationships" xmlns:m="http://schemas.openxmlformats.org/officeDocument/2006/math" xmlns:v="urn:schemas-microsoft-com:vml" xmlns:wp14="http://schemas.microsoft.com/office/word/2010/wordprocessingDrawing" xmlns:wp="http://schemas.openxmlformats.org/drawingml/2006/wordprocessingDrawing" xmlns:w10="urn:schemas-microsoft-com:office:word" xmlns:w="http://schemas.openxmlformats.org/wordprocessingml/2006/main" xmlns:w14="http://schemas.microsoft.com/office/word/2010/wordml" xmlns:wpg="http://schemas.microsoft.com/office/word/2010/wordprocessingGroup" xmlns:wpi="http://schemas.microsoft.com/office/word/2010/wordprocessingInk" xmlns:wne="http://schemas.microsoft.com/office/word/2006/wordml" xmlns:wps="http://schemas.microsoft.com/office/word/2010/wordprocessingShape" mc:Ignorable="w14 wp14">
-  <w:docParts>
-    <w:docPart>
-      <w:docPartPr>
-        <w:name w:val="F39AA51EFDE2477885245EAC166C469C"/>
-        <w:category>
-          <w:name w:val="General"/>
-          <w:gallery w:val="placeholder"/>
-        </w:category>
-        <w:types>
-          <w:type w:val="bbPlcHdr"/>
-        </w:types>
-        <w:behaviors>
-          <w:behavior w:val="content"/>
-        </w:behaviors>
-        <w:guid w:val="{50C01BFF-DE38-440C-913C-5AA1B44756FC}"/>
-      </w:docPartPr>
-      <w:docPartBody>
-        <w:p>
-          <w:pPr>
-            <w:pStyle w:val="F39AA51EFDE2477885245EAC166C469C"/>
-          </w:pPr>
-          <w:r>
-            <w:rPr>
-              <w:rFonts w:asciiTheme="majorHAnsi" w:eastAsiaTheme="majorEastAsia" w:hAnsiTheme="majorHAnsi" w:cstheme="majorBidi"/>
-              <w:sz w:val="72"/>
-              <w:szCs w:val="72"/>
-            </w:rPr>
-            <w:t>[Type the document title]</w:t>
-          </w:r>
-        </w:p>
-      </w:docPartBody>
-    </w:docPart>
-  </w:docParts>
-</w:glossaryDocument>
+<w:glossaryDocument xmlns:wpc="http://schemas.microsoft.com/office/word/2010/wordprocessingCanvas" xmlns:mc="http://schemas.openxmlformats.org/markup-compatibility/2006" xmlns:o="urn:schemas-microsoft-com:office:office" xmlns:r="http://schemas.openxmlformats.org/officeDocument/2006/relationships" xmlns:m="http://schemas.openxmlformats.org/officeDocument/2006/math" xmlns:v="urn:schemas-microsoft-com:vml" xmlns:wp14="http://schemas.microsoft.com/office/word/2010/wordprocessingDrawing" xmlns:wp="http://schemas.openxmlformats.org/drawingml/2006/wordprocessingDrawing" xmlns:w10="urn:schemas-microsoft-com:office:word" xmlns:w="http://schemas.openxmlformats.org/wordprocessingml/2006/main" xmlns:w14="http://schemas.microsoft.com/office/word/2010/wordml" xmlns:wpg="http://schemas.microsoft.com/office/word/2010/wordprocessingGroup" xmlns:wpi="http://schemas.microsoft.com/office/word/2010/wordprocessingInk" xmlns:wne="http://schemas.microsoft.com/office/word/2006/wordml" xmlns:wps="http://schemas.microsoft.com/office/word/2010/wordprocessingShape" mc:Ignorable="w14 wp14"/>
 </file>
 
 <file path=word/glossary/fontTable.xml><?xml version="1.0" encoding="utf-8"?>
@@ -3524,6 +4107,7 @@
     <w:rsidRoot w:val="00436050"/>
     <w:rsid w:val="0039215E"/>
     <w:rsid w:val="00436050"/>
+    <w:rsid w:val="004C64FD"/>
     <w:rsid w:val="005F1B92"/>
     <w:rsid w:val="009C038D"/>
   </w:rsids>
@@ -4249,7 +4833,7 @@
 </file>
 
 <file path=customXml/itemProps1.xml><?xml version="1.0" encoding="utf-8"?>
-<ds:datastoreItem xmlns:ds="http://schemas.openxmlformats.org/officeDocument/2006/customXml" ds:itemID="{2ED30294-8BDA-410C-AFC6-8BC0295A4FAC}">
+<ds:datastoreItem xmlns:ds="http://schemas.openxmlformats.org/officeDocument/2006/customXml" ds:itemID="{655DEACB-BBF0-40B6-A5F6-5954AAF99B52}">
   <ds:schemaRefs>
     <ds:schemaRef ds:uri="http://schemas.openxmlformats.org/officeDocument/2006/bibliography"/>
   </ds:schemaRefs>

</xml_diff>

<commit_message>
Re-designed the graphics! Also added several animations...
</commit_message>
<xml_diff>
--- a/DCCSD.docx
+++ b/DCCSD.docx
@@ -50,9 +50,6 @@
                 </w:rPr>
                 <w:alias w:val="Title"/>
                 <w:id w:val="13553149"/>
-                <w:placeholder>
-                  <w:docPart w:val="F39AA51EFDE2477885245EAC166C469C"/>
-                </w:placeholder>
                 <w:dataBinding w:prefixMappings="xmlns:ns0='http://schemas.openxmlformats.org/package/2006/metadata/core-properties' xmlns:ns1='http://purl.org/dc/elements/1.1/'" w:xpath="/ns0:coreProperties[1]/ns1:title[1]" w:storeItemID="{6C3C8BC8-F283-45AE-878A-BAB7291924A1}"/>
                 <w:text/>
               </w:sdtPr>
@@ -71,6 +68,7 @@
                         <w:szCs w:val="72"/>
                       </w:rPr>
                     </w:pPr>
+                    <w:proofErr w:type="spellStart"/>
                     <w:r>
                       <w:rPr>
                         <w:rFonts w:asciiTheme="majorHAnsi" w:eastAsiaTheme="majorEastAsia" w:hAnsiTheme="majorHAnsi" w:cstheme="majorBidi"/>
@@ -78,7 +76,17 @@
                         <w:szCs w:val="72"/>
                         <w:lang w:val="en-GB"/>
                       </w:rPr>
-                      <w:t>Dubit’s Coding Challenge</w:t>
+                      <w:t>Dubit’s</w:t>
+                    </w:r>
+                    <w:proofErr w:type="spellEnd"/>
+                    <w:r>
+                      <w:rPr>
+                        <w:rFonts w:asciiTheme="majorHAnsi" w:eastAsiaTheme="majorEastAsia" w:hAnsiTheme="majorHAnsi" w:cstheme="majorBidi"/>
+                        <w:sz w:val="72"/>
+                        <w:szCs w:val="72"/>
+                        <w:lang w:val="en-GB"/>
+                      </w:rPr>
+                      <w:t xml:space="preserve"> Coding Challenge</w:t>
                     </w:r>
                   </w:p>
                 </w:tc>
@@ -231,7 +239,10 @@
         </w:numPr>
       </w:pPr>
       <w:r>
-        <w:t>Tools: Adobe Flash Builder 4.6 + IE9</w:t>
+        <w:t xml:space="preserve">Tools: Adobe Flash Builder 4.6 + Adobe Photoshop CS5 </w:t>
+      </w:r>
+      <w:r>
+        <w:t>+ IE9</w:t>
       </w:r>
     </w:p>
     <w:p>
@@ -258,8 +269,13 @@
         <w:t>Version Control</w:t>
       </w:r>
       <w:r>
-        <w:t>: GitHub</w:t>
-      </w:r>
+        <w:t xml:space="preserve">: </w:t>
+      </w:r>
+      <w:proofErr w:type="spellStart"/>
+      <w:r>
+        <w:t>GitHub</w:t>
+      </w:r>
+      <w:proofErr w:type="spellEnd"/>
     </w:p>
     <w:p>
       <w:pPr>
@@ -276,7 +292,22 @@
     </w:p>
     <w:p>
       <w:r>
-        <w:t>Basically, my code focused on:</w:t>
+        <w:t>Basically, my code</w:t>
+      </w:r>
+      <w:r>
+        <w:t xml:space="preserve"> based on the</w:t>
+      </w:r>
+      <w:r>
+        <w:t xml:space="preserve"> </w:t>
+      </w:r>
+      <w:r>
+        <w:t>following</w:t>
+      </w:r>
+      <w:r>
+        <w:t xml:space="preserve"> principles</w:t>
+      </w:r>
+      <w:r>
+        <w:t>:</w:t>
       </w:r>
     </w:p>
     <w:p>
@@ -291,7 +322,13 @@
         <w:t>Readability</w:t>
       </w:r>
       <w:r>
-        <w:t>, comments</w:t>
+        <w:t xml:space="preserve">, </w:t>
+      </w:r>
+      <w:r>
+        <w:t xml:space="preserve">logics with </w:t>
+      </w:r>
+      <w:r>
+        <w:t>comments</w:t>
       </w:r>
       <w:r>
         <w:t>;</w:t>
@@ -306,7 +343,10 @@
         </w:numPr>
       </w:pPr>
       <w:r>
-        <w:t xml:space="preserve">Less changes for existing </w:t>
+        <w:t>Do only necessary</w:t>
+      </w:r>
+      <w:r>
+        <w:t xml:space="preserve"> changes for existing </w:t>
       </w:r>
       <w:r>
         <w:t xml:space="preserve">functions and </w:t>
@@ -324,7 +364,12 @@
         </w:numPr>
       </w:pPr>
       <w:r>
-        <w:t>Similar design/logics for classes, functions, modules;</w:t>
+        <w:t xml:space="preserve">Similar </w:t>
+      </w:r>
+      <w:bookmarkStart w:id="0" w:name="_GoBack"/>
+      <w:bookmarkEnd w:id="0"/>
+      <w:r>
+        <w:t>design/logics for classes, functions, modules;</w:t>
       </w:r>
     </w:p>
     <w:p>
@@ -345,7 +390,15 @@
     </w:p>
     <w:p>
       <w:r>
-        <w:t>After the game timer completed, the mole holes will going to disappear, and “Time’s Up” label will shows up. Then it goes fade out, and “Score” shows up.</w:t>
+        <w:t xml:space="preserve">After the game timer completed, the mole holes will going to disappear, and “Time’s </w:t>
+      </w:r>
+      <w:proofErr w:type="gramStart"/>
+      <w:r>
+        <w:t>Up</w:t>
+      </w:r>
+      <w:proofErr w:type="gramEnd"/>
+      <w:r>
+        <w:t>” label will shows up. Then it goes fade out, and “Score” shows up.</w:t>
       </w:r>
     </w:p>
     <w:p>
@@ -418,7 +471,15 @@
               <w:t>Time</w:t>
             </w:r>
             <w:r>
-              <w:t xml:space="preserve"> Interval (ms)</w:t>
+              <w:t xml:space="preserve"> Interval (</w:t>
+            </w:r>
+            <w:proofErr w:type="spellStart"/>
+            <w:r>
+              <w:t>ms</w:t>
+            </w:r>
+            <w:proofErr w:type="spellEnd"/>
+            <w:r>
+              <w:t>)</w:t>
             </w:r>
           </w:p>
         </w:tc>
@@ -431,7 +492,15 @@
               <w:cnfStyle w:val="100000000000" w:firstRow="1" w:lastRow="0" w:firstColumn="0" w:lastColumn="0" w:oddVBand="0" w:evenVBand="0" w:oddHBand="0" w:evenHBand="0" w:firstRowFirstColumn="0" w:firstRowLastColumn="0" w:lastRowFirstColumn="0" w:lastRowLastColumn="0"/>
             </w:pPr>
             <w:r>
-              <w:t>Show Time Delay (ms)</w:t>
+              <w:t>Show Time Delay (</w:t>
+            </w:r>
+            <w:proofErr w:type="spellStart"/>
+            <w:r>
+              <w:t>ms</w:t>
+            </w:r>
+            <w:proofErr w:type="spellEnd"/>
+            <w:r>
+              <w:t>)</w:t>
             </w:r>
           </w:p>
         </w:tc>
@@ -837,16 +906,10 @@
         <w:pStyle w:val="Heading1"/>
       </w:pPr>
       <w:r>
-        <w:t>Polishing</w:t>
-      </w:r>
-      <w:r>
-        <w:t xml:space="preserve">, </w:t>
-      </w:r>
-      <w:r>
-        <w:t>Embellishing</w:t>
-      </w:r>
-      <w:r>
-        <w:t xml:space="preserve"> and Extending</w:t>
+        <w:t>Extend</w:t>
+      </w:r>
+      <w:r>
+        <w:t>ing and Embellishing</w:t>
       </w:r>
     </w:p>
     <w:p>
@@ -887,16 +950,128 @@
         </w:numPr>
       </w:pPr>
       <w:r>
-        <w:t>A new button has been added into score screen. It allows the player back to the introduction screen and re-selects a difficulty level – but the achievements will be reset as well.</w:t>
-      </w:r>
-      <w:bookmarkStart w:id="0" w:name="_GoBack"/>
-      <w:bookmarkEnd w:id="0"/>
+        <w:t>A new button has been added into score screen. It allows the player back to the introduction screen and re-selects a difficulty level – but the ach</w:t>
+      </w:r>
+      <w:r>
+        <w:t>ievements will be reset as well;</w:t>
+      </w:r>
+    </w:p>
+    <w:p>
+      <w:pPr>
+        <w:pStyle w:val="ListParagraph"/>
+        <w:numPr>
+          <w:ilvl w:val="0"/>
+          <w:numId w:val="12"/>
+        </w:numPr>
+      </w:pPr>
+      <w:r>
+        <w:t>Several sound</w:t>
+      </w:r>
+      <w:r>
+        <w:t xml:space="preserve"> effect</w:t>
+      </w:r>
+      <w:r>
+        <w:t>s have been added into the game:</w:t>
+      </w:r>
+    </w:p>
+    <w:p>
+      <w:pPr>
+        <w:pStyle w:val="ListParagraph"/>
+        <w:numPr>
+          <w:ilvl w:val="1"/>
+          <w:numId w:val="12"/>
+        </w:numPr>
+      </w:pPr>
+      <w:r>
+        <w:t>“</w:t>
+      </w:r>
+      <w:r>
+        <w:t>Hit</w:t>
+      </w:r>
+      <w:r>
+        <w:t>”</w:t>
+      </w:r>
+      <w:r>
+        <w:t xml:space="preserve"> sound effect for player successfully hit a mole;</w:t>
+      </w:r>
+    </w:p>
+    <w:p>
+      <w:pPr>
+        <w:pStyle w:val="ListParagraph"/>
+        <w:numPr>
+          <w:ilvl w:val="1"/>
+          <w:numId w:val="12"/>
+        </w:numPr>
+      </w:pPr>
+      <w:r>
+        <w:t xml:space="preserve">4 different </w:t>
+      </w:r>
+      <w:r>
+        <w:t>“</w:t>
+      </w:r>
+      <w:r>
+        <w:t>mole dead</w:t>
+      </w:r>
+      <w:r>
+        <w:t>”</w:t>
+      </w:r>
+      <w:r>
+        <w:t xml:space="preserve"> sound effects will randomly</w:t>
+      </w:r>
+      <w:r>
+        <w:t xml:space="preserve"> picked and</w:t>
+      </w:r>
+      <w:r>
+        <w:t xml:space="preserve"> play for a successfully kill.</w:t>
+      </w:r>
+    </w:p>
+    <w:p>
+      <w:pPr>
+        <w:pStyle w:val="Heading2"/>
+      </w:pPr>
+      <w:r>
+        <w:t>Something Polished</w:t>
+      </w:r>
+    </w:p>
+    <w:p>
+      <w:pPr>
+        <w:pStyle w:val="ListParagraph"/>
+        <w:numPr>
+          <w:ilvl w:val="0"/>
+          <w:numId w:val="13"/>
+        </w:numPr>
+      </w:pPr>
+      <w:r>
+        <w:t>The Introduction view now have a brand new background;</w:t>
+      </w:r>
+    </w:p>
+    <w:p>
+      <w:pPr>
+        <w:pStyle w:val="ListParagraph"/>
+        <w:numPr>
+          <w:ilvl w:val="0"/>
+          <w:numId w:val="13"/>
+        </w:numPr>
+      </w:pPr>
+      <w:r>
+        <w:t xml:space="preserve">The Introduction view now </w:t>
+      </w:r>
+      <w:r>
+        <w:t>have</w:t>
+      </w:r>
+      <w:r>
+        <w:t xml:space="preserve"> a number of animations for </w:t>
+      </w:r>
+      <w:r>
+        <w:t>transition between scenes;</w:t>
+      </w:r>
     </w:p>
     <w:p>
       <w:pPr>
         <w:pStyle w:val="Heading1"/>
       </w:pPr>
       <w:r>
+        <w:lastRenderedPageBreak/>
         <w:t>Bug Fixed</w:t>
       </w:r>
     </w:p>
@@ -984,7 +1159,6 @@
         </w:rPr>
       </w:pPr>
       <w:r>
-        <w:lastRenderedPageBreak/>
         <w:t>The bug has been fixed by a new logic. Now the game will check the mole holes after the timer finished its job. If all holes are empty, then report the “game over” event.</w:t>
       </w:r>
     </w:p>
@@ -1028,13 +1202,34 @@
         <w:sym w:font="Wingdings" w:char="F0E0"/>
       </w:r>
       <w:r>
-        <w:t>function “startAnimationEnd()”</w:t>
+        <w:t>function “</w:t>
+      </w:r>
+      <w:proofErr w:type="spellStart"/>
+      <w:proofErr w:type="gramStart"/>
+      <w:r>
+        <w:t>startAnimationEnd</w:t>
+      </w:r>
+      <w:proofErr w:type="spellEnd"/>
+      <w:r>
+        <w:t>(</w:t>
+      </w:r>
+      <w:proofErr w:type="gramEnd"/>
+      <w:r>
+        <w:t>)”</w:t>
       </w:r>
       <w:r>
         <w:sym w:font="Wingdings" w:char="F0E0"/>
       </w:r>
       <w:r>
-        <w:t>line “_moleGame.start()”.</w:t>
+        <w:t>line “_</w:t>
+      </w:r>
+      <w:proofErr w:type="spellStart"/>
+      <w:r>
+        <w:t>moleGame.start</w:t>
+      </w:r>
+      <w:proofErr w:type="spellEnd"/>
+      <w:r>
+        <w:t>()”.</w:t>
       </w:r>
     </w:p>
     <w:p/>
@@ -1053,6 +1248,119 @@
 <file path=word/numbering.xml><?xml version="1.0" encoding="utf-8"?>
 <w:numbering xmlns:wpc="http://schemas.microsoft.com/office/word/2010/wordprocessingCanvas" xmlns:mc="http://schemas.openxmlformats.org/markup-compatibility/2006" xmlns:o="urn:schemas-microsoft-com:office:office" xmlns:r="http://schemas.openxmlformats.org/officeDocument/2006/relationships" xmlns:m="http://schemas.openxmlformats.org/officeDocument/2006/math" xmlns:v="urn:schemas-microsoft-com:vml" xmlns:wp14="http://schemas.microsoft.com/office/word/2010/wordprocessingDrawing" xmlns:wp="http://schemas.openxmlformats.org/drawingml/2006/wordprocessingDrawing" xmlns:w10="urn:schemas-microsoft-com:office:word" xmlns:w="http://schemas.openxmlformats.org/wordprocessingml/2006/main" xmlns:w14="http://schemas.microsoft.com/office/word/2010/wordml" xmlns:wpg="http://schemas.microsoft.com/office/word/2010/wordprocessingGroup" xmlns:wpi="http://schemas.microsoft.com/office/word/2010/wordprocessingInk" xmlns:wne="http://schemas.microsoft.com/office/word/2006/wordml" xmlns:wps="http://schemas.microsoft.com/office/word/2010/wordprocessingShape" mc:Ignorable="w14 wp14">
   <w:abstractNum w:abstractNumId="0">
+    <w:nsid w:val="2E907C40"/>
+    <w:multiLevelType w:val="hybridMultilevel"/>
+    <w:tmpl w:val="ED209F0E"/>
+    <w:lvl w:ilvl="0" w:tplc="08090001">
+      <w:start w:val="1"/>
+      <w:numFmt w:val="bullet"/>
+      <w:lvlText w:val=""/>
+      <w:lvlJc w:val="left"/>
+      <w:pPr>
+        <w:ind w:left="720" w:hanging="360"/>
+      </w:pPr>
+      <w:rPr>
+        <w:rFonts w:ascii="Symbol" w:hAnsi="Symbol" w:hint="default"/>
+      </w:rPr>
+    </w:lvl>
+    <w:lvl w:ilvl="1" w:tplc="08090003" w:tentative="1">
+      <w:start w:val="1"/>
+      <w:numFmt w:val="bullet"/>
+      <w:lvlText w:val="o"/>
+      <w:lvlJc w:val="left"/>
+      <w:pPr>
+        <w:ind w:left="1440" w:hanging="360"/>
+      </w:pPr>
+      <w:rPr>
+        <w:rFonts w:ascii="Courier New" w:hAnsi="Courier New" w:cs="Courier New" w:hint="default"/>
+      </w:rPr>
+    </w:lvl>
+    <w:lvl w:ilvl="2" w:tplc="08090005" w:tentative="1">
+      <w:start w:val="1"/>
+      <w:numFmt w:val="bullet"/>
+      <w:lvlText w:val=""/>
+      <w:lvlJc w:val="left"/>
+      <w:pPr>
+        <w:ind w:left="2160" w:hanging="360"/>
+      </w:pPr>
+      <w:rPr>
+        <w:rFonts w:ascii="Wingdings" w:hAnsi="Wingdings" w:hint="default"/>
+      </w:rPr>
+    </w:lvl>
+    <w:lvl w:ilvl="3" w:tplc="08090001" w:tentative="1">
+      <w:start w:val="1"/>
+      <w:numFmt w:val="bullet"/>
+      <w:lvlText w:val=""/>
+      <w:lvlJc w:val="left"/>
+      <w:pPr>
+        <w:ind w:left="2880" w:hanging="360"/>
+      </w:pPr>
+      <w:rPr>
+        <w:rFonts w:ascii="Symbol" w:hAnsi="Symbol" w:hint="default"/>
+      </w:rPr>
+    </w:lvl>
+    <w:lvl w:ilvl="4" w:tplc="08090003" w:tentative="1">
+      <w:start w:val="1"/>
+      <w:numFmt w:val="bullet"/>
+      <w:lvlText w:val="o"/>
+      <w:lvlJc w:val="left"/>
+      <w:pPr>
+        <w:ind w:left="3600" w:hanging="360"/>
+      </w:pPr>
+      <w:rPr>
+        <w:rFonts w:ascii="Courier New" w:hAnsi="Courier New" w:cs="Courier New" w:hint="default"/>
+      </w:rPr>
+    </w:lvl>
+    <w:lvl w:ilvl="5" w:tplc="08090005" w:tentative="1">
+      <w:start w:val="1"/>
+      <w:numFmt w:val="bullet"/>
+      <w:lvlText w:val=""/>
+      <w:lvlJc w:val="left"/>
+      <w:pPr>
+        <w:ind w:left="4320" w:hanging="360"/>
+      </w:pPr>
+      <w:rPr>
+        <w:rFonts w:ascii="Wingdings" w:hAnsi="Wingdings" w:hint="default"/>
+      </w:rPr>
+    </w:lvl>
+    <w:lvl w:ilvl="6" w:tplc="08090001" w:tentative="1">
+      <w:start w:val="1"/>
+      <w:numFmt w:val="bullet"/>
+      <w:lvlText w:val=""/>
+      <w:lvlJc w:val="left"/>
+      <w:pPr>
+        <w:ind w:left="5040" w:hanging="360"/>
+      </w:pPr>
+      <w:rPr>
+        <w:rFonts w:ascii="Symbol" w:hAnsi="Symbol" w:hint="default"/>
+      </w:rPr>
+    </w:lvl>
+    <w:lvl w:ilvl="7" w:tplc="08090003" w:tentative="1">
+      <w:start w:val="1"/>
+      <w:numFmt w:val="bullet"/>
+      <w:lvlText w:val="o"/>
+      <w:lvlJc w:val="left"/>
+      <w:pPr>
+        <w:ind w:left="5760" w:hanging="360"/>
+      </w:pPr>
+      <w:rPr>
+        <w:rFonts w:ascii="Courier New" w:hAnsi="Courier New" w:cs="Courier New" w:hint="default"/>
+      </w:rPr>
+    </w:lvl>
+    <w:lvl w:ilvl="8" w:tplc="08090005" w:tentative="1">
+      <w:start w:val="1"/>
+      <w:numFmt w:val="bullet"/>
+      <w:lvlText w:val=""/>
+      <w:lvlJc w:val="left"/>
+      <w:pPr>
+        <w:ind w:left="6480" w:hanging="360"/>
+      </w:pPr>
+      <w:rPr>
+        <w:rFonts w:ascii="Wingdings" w:hAnsi="Wingdings" w:hint="default"/>
+      </w:rPr>
+    </w:lvl>
+  </w:abstractNum>
+  <w:abstractNum w:abstractNumId="1">
     <w:nsid w:val="401D5A35"/>
     <w:multiLevelType w:val="hybridMultilevel"/>
     <w:tmpl w:val="F4C4ABEC"/>
@@ -1165,7 +1473,7 @@
       </w:rPr>
     </w:lvl>
   </w:abstractNum>
-  <w:abstractNum w:abstractNumId="1">
+  <w:abstractNum w:abstractNumId="2">
     <w:nsid w:val="4BCE6A4B"/>
     <w:multiLevelType w:val="hybridMultilevel"/>
     <w:tmpl w:val="09208F68"/>
@@ -1278,7 +1586,7 @@
       </w:rPr>
     </w:lvl>
   </w:abstractNum>
-  <w:abstractNum w:abstractNumId="2">
+  <w:abstractNum w:abstractNumId="3">
     <w:nsid w:val="57645D64"/>
     <w:multiLevelType w:val="hybridMultilevel"/>
     <w:tmpl w:val="139A65F6"/>
@@ -1391,7 +1699,7 @@
       </w:rPr>
     </w:lvl>
   </w:abstractNum>
-  <w:abstractNum w:abstractNumId="3">
+  <w:abstractNum w:abstractNumId="4">
     <w:nsid w:val="5D63583F"/>
     <w:multiLevelType w:val="hybridMultilevel"/>
     <w:tmpl w:val="74BA9E46"/>
@@ -1504,7 +1812,7 @@
       </w:rPr>
     </w:lvl>
   </w:abstractNum>
-  <w:abstractNum w:abstractNumId="4">
+  <w:abstractNum w:abstractNumId="5">
     <w:nsid w:val="61327A82"/>
     <w:multiLevelType w:val="hybridMultilevel"/>
     <w:tmpl w:val="8D36D62E"/>
@@ -1593,7 +1901,7 @@
       </w:pPr>
     </w:lvl>
   </w:abstractNum>
-  <w:abstractNum w:abstractNumId="5">
+  <w:abstractNum w:abstractNumId="6">
     <w:nsid w:val="65CA516D"/>
     <w:multiLevelType w:val="hybridMultilevel"/>
     <w:tmpl w:val="FC96A722"/>
@@ -1706,7 +2014,7 @@
       </w:rPr>
     </w:lvl>
   </w:abstractNum>
-  <w:abstractNum w:abstractNumId="6">
+  <w:abstractNum w:abstractNumId="7">
     <w:nsid w:val="67265AC6"/>
     <w:multiLevelType w:val="hybridMultilevel"/>
     <w:tmpl w:val="FF40E2D6"/>
@@ -1795,7 +2103,7 @@
       </w:pPr>
     </w:lvl>
   </w:abstractNum>
-  <w:abstractNum w:abstractNumId="7">
+  <w:abstractNum w:abstractNumId="8">
     <w:nsid w:val="6EF449EC"/>
     <w:multiLevelType w:val="hybridMultilevel"/>
     <w:tmpl w:val="599056E0"/>
@@ -1908,7 +2216,7 @@
       </w:rPr>
     </w:lvl>
   </w:abstractNum>
-  <w:abstractNum w:abstractNumId="8">
+  <w:abstractNum w:abstractNumId="9">
     <w:nsid w:val="70500C0B"/>
     <w:multiLevelType w:val="hybridMultilevel"/>
     <w:tmpl w:val="9EDAA9DA"/>
@@ -2021,7 +2329,7 @@
       </w:rPr>
     </w:lvl>
   </w:abstractNum>
-  <w:abstractNum w:abstractNumId="9">
+  <w:abstractNum w:abstractNumId="10">
     <w:nsid w:val="7119090D"/>
     <w:multiLevelType w:val="hybridMultilevel"/>
     <w:tmpl w:val="B9E6660A"/>
@@ -2134,7 +2442,7 @@
       </w:rPr>
     </w:lvl>
   </w:abstractNum>
-  <w:abstractNum w:abstractNumId="10">
+  <w:abstractNum w:abstractNumId="11">
     <w:nsid w:val="71AB0BE9"/>
     <w:multiLevelType w:val="hybridMultilevel"/>
     <w:tmpl w:val="58203B12"/>
@@ -2223,7 +2531,7 @@
       </w:pPr>
     </w:lvl>
   </w:abstractNum>
-  <w:abstractNum w:abstractNumId="11">
+  <w:abstractNum w:abstractNumId="12">
     <w:nsid w:val="7861654A"/>
     <w:multiLevelType w:val="hybridMultilevel"/>
     <w:tmpl w:val="07B28780"/>
@@ -2239,7 +2547,7 @@
         <w:rFonts w:ascii="Symbol" w:hAnsi="Symbol" w:hint="default"/>
       </w:rPr>
     </w:lvl>
-    <w:lvl w:ilvl="1" w:tplc="08090003" w:tentative="1">
+    <w:lvl w:ilvl="1" w:tplc="08090003">
       <w:start w:val="1"/>
       <w:numFmt w:val="bullet"/>
       <w:lvlText w:val="o"/>
@@ -2337,40 +2645,43 @@
     </w:lvl>
   </w:abstractNum>
   <w:num w:numId="1">
+    <w:abstractNumId w:val="3"/>
+  </w:num>
+  <w:num w:numId="2">
+    <w:abstractNumId w:val="1"/>
+  </w:num>
+  <w:num w:numId="3">
+    <w:abstractNumId w:val="5"/>
+  </w:num>
+  <w:num w:numId="4">
+    <w:abstractNumId w:val="11"/>
+  </w:num>
+  <w:num w:numId="5">
+    <w:abstractNumId w:val="9"/>
+  </w:num>
+  <w:num w:numId="6">
+    <w:abstractNumId w:val="8"/>
+  </w:num>
+  <w:num w:numId="7">
     <w:abstractNumId w:val="2"/>
   </w:num>
-  <w:num w:numId="2">
-    <w:abstractNumId w:val="0"/>
-  </w:num>
-  <w:num w:numId="3">
+  <w:num w:numId="8">
     <w:abstractNumId w:val="4"/>
   </w:num>
-  <w:num w:numId="4">
+  <w:num w:numId="9">
+    <w:abstractNumId w:val="7"/>
+  </w:num>
+  <w:num w:numId="10">
+    <w:abstractNumId w:val="6"/>
+  </w:num>
+  <w:num w:numId="11">
     <w:abstractNumId w:val="10"/>
   </w:num>
-  <w:num w:numId="5">
-    <w:abstractNumId w:val="8"/>
+  <w:num w:numId="12">
+    <w:abstractNumId w:val="12"/>
   </w:num>
-  <w:num w:numId="6">
-    <w:abstractNumId w:val="7"/>
-  </w:num>
-  <w:num w:numId="7">
-    <w:abstractNumId w:val="1"/>
-  </w:num>
-  <w:num w:numId="8">
-    <w:abstractNumId w:val="3"/>
-  </w:num>
-  <w:num w:numId="9">
-    <w:abstractNumId w:val="6"/>
-  </w:num>
-  <w:num w:numId="10">
-    <w:abstractNumId w:val="5"/>
-  </w:num>
-  <w:num w:numId="11">
-    <w:abstractNumId w:val="9"/>
-  </w:num>
-  <w:num w:numId="12">
-    <w:abstractNumId w:val="11"/>
+  <w:num w:numId="13">
+    <w:abstractNumId w:val="0"/>
   </w:num>
 </w:numbering>
 </file>
@@ -4003,545 +4314,6 @@
 </w:styles>
 </file>
 
-<file path=word/glossary/document.xml><?xml version="1.0" encoding="utf-8"?>
-<w:glossaryDocument xmlns:wpc="http://schemas.microsoft.com/office/word/2010/wordprocessingCanvas" xmlns:mc="http://schemas.openxmlformats.org/markup-compatibility/2006" xmlns:o="urn:schemas-microsoft-com:office:office" xmlns:r="http://schemas.openxmlformats.org/officeDocument/2006/relationships" xmlns:m="http://schemas.openxmlformats.org/officeDocument/2006/math" xmlns:v="urn:schemas-microsoft-com:vml" xmlns:wp14="http://schemas.microsoft.com/office/word/2010/wordprocessingDrawing" xmlns:wp="http://schemas.openxmlformats.org/drawingml/2006/wordprocessingDrawing" xmlns:w10="urn:schemas-microsoft-com:office:word" xmlns:w="http://schemas.openxmlformats.org/wordprocessingml/2006/main" xmlns:w14="http://schemas.microsoft.com/office/word/2010/wordml" xmlns:wpg="http://schemas.microsoft.com/office/word/2010/wordprocessingGroup" xmlns:wpi="http://schemas.microsoft.com/office/word/2010/wordprocessingInk" xmlns:wne="http://schemas.microsoft.com/office/word/2006/wordml" xmlns:wps="http://schemas.microsoft.com/office/word/2010/wordprocessingShape" mc:Ignorable="w14 wp14"/>
-</file>
-
-<file path=word/glossary/fontTable.xml><?xml version="1.0" encoding="utf-8"?>
-<w:fonts xmlns:mc="http://schemas.openxmlformats.org/markup-compatibility/2006" xmlns:r="http://schemas.openxmlformats.org/officeDocument/2006/relationships" xmlns:w="http://schemas.openxmlformats.org/wordprocessingml/2006/main" xmlns:w14="http://schemas.microsoft.com/office/word/2010/wordml" mc:Ignorable="w14">
-  <w:font w:name="Symbol">
-    <w:panose1 w:val="05050102010706020507"/>
-    <w:charset w:val="02"/>
-    <w:family w:val="roman"/>
-    <w:pitch w:val="variable"/>
-    <w:sig w:usb0="00000000" w:usb1="10000000" w:usb2="00000000" w:usb3="00000000" w:csb0="80000000" w:csb1="00000000"/>
-  </w:font>
-  <w:font w:name="Times New Roman">
-    <w:panose1 w:val="02020603050405020304"/>
-    <w:charset w:val="00"/>
-    <w:family w:val="roman"/>
-    <w:pitch w:val="variable"/>
-    <w:sig w:usb0="E0002AFF" w:usb1="C0007841" w:usb2="00000009" w:usb3="00000000" w:csb0="000001FF" w:csb1="00000000"/>
-  </w:font>
-  <w:font w:name="Courier New">
-    <w:panose1 w:val="02070309020205020404"/>
-    <w:charset w:val="00"/>
-    <w:family w:val="modern"/>
-    <w:pitch w:val="fixed"/>
-    <w:sig w:usb0="E0002AFF" w:usb1="C0007843" w:usb2="00000009" w:usb3="00000000" w:csb0="000001FF" w:csb1="00000000"/>
-  </w:font>
-  <w:font w:name="Wingdings">
-    <w:panose1 w:val="05000000000000000000"/>
-    <w:charset w:val="02"/>
-    <w:family w:val="auto"/>
-    <w:pitch w:val="variable"/>
-    <w:sig w:usb0="00000000" w:usb1="10000000" w:usb2="00000000" w:usb3="00000000" w:csb0="80000000" w:csb1="00000000"/>
-  </w:font>
-  <w:font w:name="Constantia">
-    <w:panose1 w:val="02030602050306030303"/>
-    <w:charset w:val="00"/>
-    <w:family w:val="roman"/>
-    <w:pitch w:val="variable"/>
-    <w:sig w:usb0="A00002EF" w:usb1="4000204B" w:usb2="00000000" w:usb3="00000000" w:csb0="0000019F" w:csb1="00000000"/>
-  </w:font>
-  <w:font w:name="幼圆">
-    <w:panose1 w:val="02010509060101010101"/>
-    <w:charset w:val="86"/>
-    <w:family w:val="modern"/>
-    <w:pitch w:val="fixed"/>
-    <w:sig w:usb0="00000001" w:usb1="080E0000" w:usb2="00000010" w:usb3="00000000" w:csb0="00040000" w:csb1="00000000"/>
-  </w:font>
-  <w:font w:name="Century Gothic">
-    <w:panose1 w:val="020B0502020202020204"/>
-    <w:charset w:val="00"/>
-    <w:family w:val="swiss"/>
-    <w:pitch w:val="variable"/>
-    <w:sig w:usb0="00000287" w:usb1="00000000" w:usb2="00000000" w:usb3="00000000" w:csb0="0000009F" w:csb1="00000000"/>
-  </w:font>
-  <w:font w:name="Tahoma">
-    <w:panose1 w:val="020B0604030504040204"/>
-    <w:charset w:val="00"/>
-    <w:family w:val="swiss"/>
-    <w:notTrueType/>
-    <w:pitch w:val="variable"/>
-    <w:sig w:usb0="00000003" w:usb1="00000000" w:usb2="00000000" w:usb3="00000000" w:csb0="00000001" w:csb1="00000000"/>
-  </w:font>
-  <w:font w:name="Calibri">
-    <w:panose1 w:val="020F0502020204030204"/>
-    <w:charset w:val="00"/>
-    <w:family w:val="swiss"/>
-    <w:pitch w:val="variable"/>
-    <w:sig w:usb0="E00002FF" w:usb1="4000ACFF" w:usb2="00000001" w:usb3="00000000" w:csb0="0000019F" w:csb1="00000000"/>
-  </w:font>
-  <w:font w:name="宋体">
-    <w:altName w:val="SimSun"/>
-    <w:panose1 w:val="02010600030101010101"/>
-    <w:charset w:val="86"/>
-    <w:family w:val="auto"/>
-    <w:pitch w:val="variable"/>
-    <w:sig w:usb0="00000003" w:usb1="288F0000" w:usb2="00000016" w:usb3="00000000" w:csb0="00040001" w:csb1="00000000"/>
-  </w:font>
-  <w:font w:name="Cambria">
-    <w:panose1 w:val="02040503050406030204"/>
-    <w:charset w:val="00"/>
-    <w:family w:val="roman"/>
-    <w:pitch w:val="variable"/>
-    <w:sig w:usb0="E00002FF" w:usb1="400004FF" w:usb2="00000000" w:usb3="00000000" w:csb0="0000019F" w:csb1="00000000"/>
-  </w:font>
-</w:fonts>
-</file>
-
-<file path=word/glossary/settings.xml><?xml version="1.0" encoding="utf-8"?>
-<w:settings xmlns:mc="http://schemas.openxmlformats.org/markup-compatibility/2006" xmlns:o="urn:schemas-microsoft-com:office:office" xmlns:r="http://schemas.openxmlformats.org/officeDocument/2006/relationships" xmlns:m="http://schemas.openxmlformats.org/officeDocument/2006/math" xmlns:v="urn:schemas-microsoft-com:vml" xmlns:w10="urn:schemas-microsoft-com:office:word" xmlns:w="http://schemas.openxmlformats.org/wordprocessingml/2006/main" xmlns:w14="http://schemas.microsoft.com/office/word/2010/wordml" xmlns:sl="http://schemas.openxmlformats.org/schemaLibrary/2006/main" mc:Ignorable="w14">
-  <w:view w:val="normal"/>
-  <w:defaultTabStop w:val="720"/>
-  <w:characterSpacingControl w:val="doNotCompress"/>
-  <w:compat>
-    <w:useFELayout/>
-    <w:compatSetting w:name="compatibilityMode" w:uri="http://schemas.microsoft.com/office/word" w:val="14"/>
-    <w:compatSetting w:name="overrideTableStyleFontSizeAndJustification" w:uri="http://schemas.microsoft.com/office/word" w:val="1"/>
-    <w:compatSetting w:name="enableOpenTypeFeatures" w:uri="http://schemas.microsoft.com/office/word" w:val="1"/>
-    <w:compatSetting w:name="doNotFlipMirrorIndents" w:uri="http://schemas.microsoft.com/office/word" w:val="1"/>
-  </w:compat>
-  <w:rsids>
-    <w:rsidRoot w:val="00436050"/>
-    <w:rsid w:val="0039215E"/>
-    <w:rsid w:val="00436050"/>
-    <w:rsid w:val="004C64FD"/>
-    <w:rsid w:val="005F1B92"/>
-    <w:rsid w:val="009C038D"/>
-  </w:rsids>
-  <m:mathPr>
-    <m:mathFont m:val="Cambria Math"/>
-    <m:brkBin m:val="before"/>
-    <m:brkBinSub m:val="--"/>
-    <m:smallFrac m:val="0"/>
-    <m:dispDef/>
-    <m:lMargin m:val="0"/>
-    <m:rMargin m:val="0"/>
-    <m:defJc m:val="centerGroup"/>
-    <m:wrapIndent m:val="1440"/>
-    <m:intLim m:val="subSup"/>
-    <m:naryLim m:val="undOvr"/>
-  </m:mathPr>
-  <w:themeFontLang w:val="en-GB" w:eastAsia="zh-CN"/>
-  <w:clrSchemeMapping w:bg1="light1" w:t1="dark1" w:bg2="light2" w:t2="dark2" w:accent1="accent1" w:accent2="accent2" w:accent3="accent3" w:accent4="accent4" w:accent5="accent5" w:accent6="accent6" w:hyperlink="hyperlink" w:followedHyperlink="followedHyperlink"/>
-  <w:decimalSymbol w:val="."/>
-  <w:listSeparator w:val=","/>
-</w:settings>
-</file>
-
-<file path=word/glossary/styles.xml><?xml version="1.0" encoding="utf-8"?>
-<w:styles xmlns:mc="http://schemas.openxmlformats.org/markup-compatibility/2006" xmlns:r="http://schemas.openxmlformats.org/officeDocument/2006/relationships" xmlns:w="http://schemas.openxmlformats.org/wordprocessingml/2006/main" xmlns:w14="http://schemas.microsoft.com/office/word/2010/wordml" mc:Ignorable="w14">
-  <w:docDefaults>
-    <w:rPrDefault>
-      <w:rPr>
-        <w:rFonts w:asciiTheme="minorHAnsi" w:eastAsiaTheme="minorEastAsia" w:hAnsiTheme="minorHAnsi" w:cstheme="minorBidi"/>
-        <w:sz w:val="22"/>
-        <w:szCs w:val="22"/>
-        <w:lang w:val="en-GB" w:eastAsia="zh-CN" w:bidi="ar-SA"/>
-      </w:rPr>
-    </w:rPrDefault>
-    <w:pPrDefault>
-      <w:pPr>
-        <w:spacing w:after="200" w:line="276" w:lineRule="auto"/>
-      </w:pPr>
-    </w:pPrDefault>
-  </w:docDefaults>
-  <w:latentStyles w:defLockedState="0" w:defUIPriority="99" w:defSemiHidden="1" w:defUnhideWhenUsed="1" w:defQFormat="0" w:count="267">
-    <w:lsdException w:name="Normal" w:semiHidden="0" w:uiPriority="0" w:unhideWhenUsed="0" w:qFormat="1"/>
-    <w:lsdException w:name="heading 1" w:semiHidden="0" w:uiPriority="9" w:unhideWhenUsed="0" w:qFormat="1"/>
-    <w:lsdException w:name="heading 2" w:uiPriority="9" w:qFormat="1"/>
-    <w:lsdException w:name="heading 3" w:uiPriority="9" w:qFormat="1"/>
-    <w:lsdException w:name="heading 4" w:uiPriority="9" w:qFormat="1"/>
-    <w:lsdException w:name="heading 5" w:uiPriority="9" w:qFormat="1"/>
-    <w:lsdException w:name="heading 6" w:uiPriority="9" w:qFormat="1"/>
-    <w:lsdException w:name="heading 7" w:uiPriority="9" w:qFormat="1"/>
-    <w:lsdException w:name="heading 8" w:uiPriority="9" w:qFormat="1"/>
-    <w:lsdException w:name="heading 9" w:uiPriority="9" w:qFormat="1"/>
-    <w:lsdException w:name="toc 1" w:uiPriority="39"/>
-    <w:lsdException w:name="toc 2" w:uiPriority="39"/>
-    <w:lsdException w:name="toc 3" w:uiPriority="39"/>
-    <w:lsdException w:name="toc 4" w:uiPriority="39"/>
-    <w:lsdException w:name="toc 5" w:uiPriority="39"/>
-    <w:lsdException w:name="toc 6" w:uiPriority="39"/>
-    <w:lsdException w:name="toc 7" w:uiPriority="39"/>
-    <w:lsdException w:name="toc 8" w:uiPriority="39"/>
-    <w:lsdException w:name="toc 9" w:uiPriority="39"/>
-    <w:lsdException w:name="caption" w:uiPriority="35" w:qFormat="1"/>
-    <w:lsdException w:name="Title" w:semiHidden="0" w:uiPriority="10" w:unhideWhenUsed="0" w:qFormat="1"/>
-    <w:lsdException w:name="Default Paragraph Font" w:uiPriority="1"/>
-    <w:lsdException w:name="Subtitle" w:semiHidden="0" w:uiPriority="11" w:unhideWhenUsed="0" w:qFormat="1"/>
-    <w:lsdException w:name="Strong" w:semiHidden="0" w:uiPriority="22" w:unhideWhenUsed="0" w:qFormat="1"/>
-    <w:lsdException w:name="Emphasis" w:semiHidden="0" w:uiPriority="20" w:unhideWhenUsed="0" w:qFormat="1"/>
-    <w:lsdException w:name="Table Grid" w:semiHidden="0" w:uiPriority="59" w:unhideWhenUsed="0"/>
-    <w:lsdException w:name="Placeholder Text" w:unhideWhenUsed="0"/>
-    <w:lsdException w:name="No Spacing" w:semiHidden="0" w:uiPriority="1" w:unhideWhenUsed="0" w:qFormat="1"/>
-    <w:lsdException w:name="Light Shading" w:semiHidden="0" w:uiPriority="60" w:unhideWhenUsed="0"/>
-    <w:lsdException w:name="Light List" w:semiHidden="0" w:uiPriority="61" w:unhideWhenUsed="0"/>
-    <w:lsdException w:name="Light Grid" w:semiHidden="0" w:uiPriority="62" w:unhideWhenUsed="0"/>
-    <w:lsdException w:name="Medium Shading 1" w:semiHidden="0" w:uiPriority="63" w:unhideWhenUsed="0"/>
-    <w:lsdException w:name="Medium Shading 2" w:semiHidden="0" w:uiPriority="64" w:unhideWhenUsed="0"/>
-    <w:lsdException w:name="Medium List 1" w:semiHidden="0" w:uiPriority="65" w:unhideWhenUsed="0"/>
-    <w:lsdException w:name="Medium List 2" w:semiHidden="0" w:uiPriority="66" w:unhideWhenUsed="0"/>
-    <w:lsdException w:name="Medium Grid 1" w:semiHidden="0" w:uiPriority="67" w:unhideWhenUsed="0"/>
-    <w:lsdException w:name="Medium Grid 2" w:semiHidden="0" w:uiPriority="68" w:unhideWhenUsed="0"/>
-    <w:lsdException w:name="Medium Grid 3" w:semiHidden="0" w:uiPriority="69" w:unhideWhenUsed="0"/>
-    <w:lsdException w:name="Dark List" w:semiHidden="0" w:uiPriority="70" w:unhideWhenUsed="0"/>
-    <w:lsdException w:name="Colorful Shading" w:semiHidden="0" w:uiPriority="71" w:unhideWhenUsed="0"/>
-    <w:lsdException w:name="Colorful List" w:semiHidden="0" w:uiPriority="72" w:unhideWhenUsed="0"/>
-    <w:lsdException w:name="Colorful Grid" w:semiHidden="0" w:uiPriority="73" w:unhideWhenUsed="0"/>
-    <w:lsdException w:name="Light Shading Accent 1" w:semiHidden="0" w:uiPriority="60" w:unhideWhenUsed="0"/>
-    <w:lsdException w:name="Light List Accent 1" w:semiHidden="0" w:uiPriority="61" w:unhideWhenUsed="0"/>
-    <w:lsdException w:name="Light Grid Accent 1" w:semiHidden="0" w:uiPriority="62" w:unhideWhenUsed="0"/>
-    <w:lsdException w:name="Medium Shading 1 Accent 1" w:semiHidden="0" w:uiPriority="63" w:unhideWhenUsed="0"/>
-    <w:lsdException w:name="Medium Shading 2 Accent 1" w:semiHidden="0" w:uiPriority="64" w:unhideWhenUsed="0"/>
-    <w:lsdException w:name="Medium List 1 Accent 1" w:semiHidden="0" w:uiPriority="65" w:unhideWhenUsed="0"/>
-    <w:lsdException w:name="Revision" w:unhideWhenUsed="0"/>
-    <w:lsdException w:name="List Paragraph" w:semiHidden="0" w:uiPriority="34" w:unhideWhenUsed="0" w:qFormat="1"/>
-    <w:lsdException w:name="Quote" w:semiHidden="0" w:uiPriority="29" w:unhideWhenUsed="0" w:qFormat="1"/>
-    <w:lsdException w:name="Intense Quote" w:semiHidden="0" w:uiPriority="30" w:unhideWhenUsed="0" w:qFormat="1"/>
-    <w:lsdException w:name="Medium List 2 Accent 1" w:semiHidden="0" w:uiPriority="66" w:unhideWhenUsed="0"/>
-    <w:lsdException w:name="Medium Grid 1 Accent 1" w:semiHidden="0" w:uiPriority="67" w:unhideWhenUsed="0"/>
-    <w:lsdException w:name="Medium Grid 2 Accent 1" w:semiHidden="0" w:uiPriority="68" w:unhideWhenUsed="0"/>
-    <w:lsdException w:name="Medium Grid 3 Accent 1" w:semiHidden="0" w:uiPriority="69" w:unhideWhenUsed="0"/>
-    <w:lsdException w:name="Dark List Accent 1" w:semiHidden="0" w:uiPriority="70" w:unhideWhenUsed="0"/>
-    <w:lsdException w:name="Colorful Shading Accent 1" w:semiHidden="0" w:uiPriority="71" w:unhideWhenUsed="0"/>
-    <w:lsdException w:name="Colorful List Accent 1" w:semiHidden="0" w:uiPriority="72" w:unhideWhenUsed="0"/>
-    <w:lsdException w:name="Colorful Grid Accent 1" w:semiHidden="0" w:uiPriority="73" w:unhideWhenUsed="0"/>
-    <w:lsdException w:name="Light Shading Accent 2" w:semiHidden="0" w:uiPriority="60" w:unhideWhenUsed="0"/>
-    <w:lsdException w:name="Light List Accent 2" w:semiHidden="0" w:uiPriority="61" w:unhideWhenUsed="0"/>
-    <w:lsdException w:name="Light Grid Accent 2" w:semiHidden="0" w:uiPriority="62" w:unhideWhenUsed="0"/>
-    <w:lsdException w:name="Medium Shading 1 Accent 2" w:semiHidden="0" w:uiPriority="63" w:unhideWhenUsed="0"/>
-    <w:lsdException w:name="Medium Shading 2 Accent 2" w:semiHidden="0" w:uiPriority="64" w:unhideWhenUsed="0"/>
-    <w:lsdException w:name="Medium List 1 Accent 2" w:semiHidden="0" w:uiPriority="65" w:unhideWhenUsed="0"/>
-    <w:lsdException w:name="Medium List 2 Accent 2" w:semiHidden="0" w:uiPriority="66" w:unhideWhenUsed="0"/>
-    <w:lsdException w:name="Medium Grid 1 Accent 2" w:semiHidden="0" w:uiPriority="67" w:unhideWhenUsed="0"/>
-    <w:lsdException w:name="Medium Grid 2 Accent 2" w:semiHidden="0" w:uiPriority="68" w:unhideWhenUsed="0"/>
-    <w:lsdException w:name="Medium Grid 3 Accent 2" w:semiHidden="0" w:uiPriority="69" w:unhideWhenUsed="0"/>
-    <w:lsdException w:name="Dark List Accent 2" w:semiHidden="0" w:uiPriority="70" w:unhideWhenUsed="0"/>
-    <w:lsdException w:name="Colorful Shading Accent 2" w:semiHidden="0" w:uiPriority="71" w:unhideWhenUsed="0"/>
-    <w:lsdException w:name="Colorful List Accent 2" w:semiHidden="0" w:uiPriority="72" w:unhideWhenUsed="0"/>
-    <w:lsdException w:name="Colorful Grid Accent 2" w:semiHidden="0" w:uiPriority="73" w:unhideWhenUsed="0"/>
-    <w:lsdException w:name="Light Shading Accent 3" w:semiHidden="0" w:uiPriority="60" w:unhideWhenUsed="0"/>
-    <w:lsdException w:name="Light List Accent 3" w:semiHidden="0" w:uiPriority="61" w:unhideWhenUsed="0"/>
-    <w:lsdException w:name="Light Grid Accent 3" w:semiHidden="0" w:uiPriority="62" w:unhideWhenUsed="0"/>
-    <w:lsdException w:name="Medium Shading 1 Accent 3" w:semiHidden="0" w:uiPriority="63" w:unhideWhenUsed="0"/>
-    <w:lsdException w:name="Medium Shading 2 Accent 3" w:semiHidden="0" w:uiPriority="64" w:unhideWhenUsed="0"/>
-    <w:lsdException w:name="Medium List 1 Accent 3" w:semiHidden="0" w:uiPriority="65" w:unhideWhenUsed="0"/>
-    <w:lsdException w:name="Medium List 2 Accent 3" w:semiHidden="0" w:uiPriority="66" w:unhideWhenUsed="0"/>
-    <w:lsdException w:name="Medium Grid 1 Accent 3" w:semiHidden="0" w:uiPriority="67" w:unhideWhenUsed="0"/>
-    <w:lsdException w:name="Medium Grid 2 Accent 3" w:semiHidden="0" w:uiPriority="68" w:unhideWhenUsed="0"/>
-    <w:lsdException w:name="Medium Grid 3 Accent 3" w:semiHidden="0" w:uiPriority="69" w:unhideWhenUsed="0"/>
-    <w:lsdException w:name="Dark List Accent 3" w:semiHidden="0" w:uiPriority="70" w:unhideWhenUsed="0"/>
-    <w:lsdException w:name="Colorful Shading Accent 3" w:semiHidden="0" w:uiPriority="71" w:unhideWhenUsed="0"/>
-    <w:lsdException w:name="Colorful List Accent 3" w:semiHidden="0" w:uiPriority="72" w:unhideWhenUsed="0"/>
-    <w:lsdException w:name="Colorful Grid Accent 3" w:semiHidden="0" w:uiPriority="73" w:unhideWhenUsed="0"/>
-    <w:lsdException w:name="Light Shading Accent 4" w:semiHidden="0" w:uiPriority="60" w:unhideWhenUsed="0"/>
-    <w:lsdException w:name="Light List Accent 4" w:semiHidden="0" w:uiPriority="61" w:unhideWhenUsed="0"/>
-    <w:lsdException w:name="Light Grid Accent 4" w:semiHidden="0" w:uiPriority="62" w:unhideWhenUsed="0"/>
-    <w:lsdException w:name="Medium Shading 1 Accent 4" w:semiHidden="0" w:uiPriority="63" w:unhideWhenUsed="0"/>
-    <w:lsdException w:name="Medium Shading 2 Accent 4" w:semiHidden="0" w:uiPriority="64" w:unhideWhenUsed="0"/>
-    <w:lsdException w:name="Medium List 1 Accent 4" w:semiHidden="0" w:uiPriority="65" w:unhideWhenUsed="0"/>
-    <w:lsdException w:name="Medium List 2 Accent 4" w:semiHidden="0" w:uiPriority="66" w:unhideWhenUsed="0"/>
-    <w:lsdException w:name="Medium Grid 1 Accent 4" w:semiHidden="0" w:uiPriority="67" w:unhideWhenUsed="0"/>
-    <w:lsdException w:name="Medium Grid 2 Accent 4" w:semiHidden="0" w:uiPriority="68" w:unhideWhenUsed="0"/>
-    <w:lsdException w:name="Medium Grid 3 Accent 4" w:semiHidden="0" w:uiPriority="69" w:unhideWhenUsed="0"/>
-    <w:lsdException w:name="Dark List Accent 4" w:semiHidden="0" w:uiPriority="70" w:unhideWhenUsed="0"/>
-    <w:lsdException w:name="Colorful Shading Accent 4" w:semiHidden="0" w:uiPriority="71" w:unhideWhenUsed="0"/>
-    <w:lsdException w:name="Colorful List Accent 4" w:semiHidden="0" w:uiPriority="72" w:unhideWhenUsed="0"/>
-    <w:lsdException w:name="Colorful Grid Accent 4" w:semiHidden="0" w:uiPriority="73" w:unhideWhenUsed="0"/>
-    <w:lsdException w:name="Light Shading Accent 5" w:semiHidden="0" w:uiPriority="60" w:unhideWhenUsed="0"/>
-    <w:lsdException w:name="Light List Accent 5" w:semiHidden="0" w:uiPriority="61" w:unhideWhenUsed="0"/>
-    <w:lsdException w:name="Light Grid Accent 5" w:semiHidden="0" w:uiPriority="62" w:unhideWhenUsed="0"/>
-    <w:lsdException w:name="Medium Shading 1 Accent 5" w:semiHidden="0" w:uiPriority="63" w:unhideWhenUsed="0"/>
-    <w:lsdException w:name="Medium Shading 2 Accent 5" w:semiHidden="0" w:uiPriority="64" w:unhideWhenUsed="0"/>
-    <w:lsdException w:name="Medium List 1 Accent 5" w:semiHidden="0" w:uiPriority="65" w:unhideWhenUsed="0"/>
-    <w:lsdException w:name="Medium List 2 Accent 5" w:semiHidden="0" w:uiPriority="66" w:unhideWhenUsed="0"/>
-    <w:lsdException w:name="Medium Grid 1 Accent 5" w:semiHidden="0" w:uiPriority="67" w:unhideWhenUsed="0"/>
-    <w:lsdException w:name="Medium Grid 2 Accent 5" w:semiHidden="0" w:uiPriority="68" w:unhideWhenUsed="0"/>
-    <w:lsdException w:name="Medium Grid 3 Accent 5" w:semiHidden="0" w:uiPriority="69" w:unhideWhenUsed="0"/>
-    <w:lsdException w:name="Dark List Accent 5" w:semiHidden="0" w:uiPriority="70" w:unhideWhenUsed="0"/>
-    <w:lsdException w:name="Colorful Shading Accent 5" w:semiHidden="0" w:uiPriority="71" w:unhideWhenUsed="0"/>
-    <w:lsdException w:name="Colorful List Accent 5" w:semiHidden="0" w:uiPriority="72" w:unhideWhenUsed="0"/>
-    <w:lsdException w:name="Colorful Grid Accent 5" w:semiHidden="0" w:uiPriority="73" w:unhideWhenUsed="0"/>
-    <w:lsdException w:name="Light Shading Accent 6" w:semiHidden="0" w:uiPriority="60" w:unhideWhenUsed="0"/>
-    <w:lsdException w:name="Light List Accent 6" w:semiHidden="0" w:uiPriority="61" w:unhideWhenUsed="0"/>
-    <w:lsdException w:name="Light Grid Accent 6" w:semiHidden="0" w:uiPriority="62" w:unhideWhenUsed="0"/>
-    <w:lsdException w:name="Medium Shading 1 Accent 6" w:semiHidden="0" w:uiPriority="63" w:unhideWhenUsed="0"/>
-    <w:lsdException w:name="Medium Shading 2 Accent 6" w:semiHidden="0" w:uiPriority="64" w:unhideWhenUsed="0"/>
-    <w:lsdException w:name="Medium List 1 Accent 6" w:semiHidden="0" w:uiPriority="65" w:unhideWhenUsed="0"/>
-    <w:lsdException w:name="Medium List 2 Accent 6" w:semiHidden="0" w:uiPriority="66" w:unhideWhenUsed="0"/>
-    <w:lsdException w:name="Medium Grid 1 Accent 6" w:semiHidden="0" w:uiPriority="67" w:unhideWhenUsed="0"/>
-    <w:lsdException w:name="Medium Grid 2 Accent 6" w:semiHidden="0" w:uiPriority="68" w:unhideWhenUsed="0"/>
-    <w:lsdException w:name="Medium Grid 3 Accent 6" w:semiHidden="0" w:uiPriority="69" w:unhideWhenUsed="0"/>
-    <w:lsdException w:name="Dark List Accent 6" w:semiHidden="0" w:uiPriority="70" w:unhideWhenUsed="0"/>
-    <w:lsdException w:name="Colorful Shading Accent 6" w:semiHidden="0" w:uiPriority="71" w:unhideWhenUsed="0"/>
-    <w:lsdException w:name="Colorful List Accent 6" w:semiHidden="0" w:uiPriority="72" w:unhideWhenUsed="0"/>
-    <w:lsdException w:name="Colorful Grid Accent 6" w:semiHidden="0" w:uiPriority="73" w:unhideWhenUsed="0"/>
-    <w:lsdException w:name="Subtle Emphasis" w:semiHidden="0" w:uiPriority="19" w:unhideWhenUsed="0" w:qFormat="1"/>
-    <w:lsdException w:name="Intense Emphasis" w:semiHidden="0" w:uiPriority="21" w:unhideWhenUsed="0" w:qFormat="1"/>
-    <w:lsdException w:name="Subtle Reference" w:semiHidden="0" w:uiPriority="31" w:unhideWhenUsed="0" w:qFormat="1"/>
-    <w:lsdException w:name="Intense Reference" w:semiHidden="0" w:uiPriority="32" w:unhideWhenUsed="0" w:qFormat="1"/>
-    <w:lsdException w:name="Book Title" w:semiHidden="0" w:uiPriority="33" w:unhideWhenUsed="0" w:qFormat="1"/>
-    <w:lsdException w:name="Bibliography" w:uiPriority="37"/>
-    <w:lsdException w:name="TOC Heading" w:uiPriority="39" w:qFormat="1"/>
-  </w:latentStyles>
-  <w:style w:type="paragraph" w:default="1" w:styleId="Normal">
-    <w:name w:val="Normal"/>
-    <w:qFormat/>
-  </w:style>
-  <w:style w:type="character" w:default="1" w:styleId="DefaultParagraphFont">
-    <w:name w:val="Default Paragraph Font"/>
-    <w:uiPriority w:val="1"/>
-    <w:semiHidden/>
-    <w:unhideWhenUsed/>
-  </w:style>
-  <w:style w:type="table" w:default="1" w:styleId="TableNormal">
-    <w:name w:val="Normal Table"/>
-    <w:uiPriority w:val="99"/>
-    <w:semiHidden/>
-    <w:unhideWhenUsed/>
-    <w:tblPr>
-      <w:tblInd w:w="0" w:type="dxa"/>
-      <w:tblCellMar>
-        <w:top w:w="0" w:type="dxa"/>
-        <w:left w:w="108" w:type="dxa"/>
-        <w:bottom w:w="0" w:type="dxa"/>
-        <w:right w:w="108" w:type="dxa"/>
-      </w:tblCellMar>
-    </w:tblPr>
-  </w:style>
-  <w:style w:type="numbering" w:default="1" w:styleId="NoList">
-    <w:name w:val="No List"/>
-    <w:uiPriority w:val="99"/>
-    <w:semiHidden/>
-    <w:unhideWhenUsed/>
-  </w:style>
-  <w:style w:type="paragraph" w:customStyle="1" w:styleId="F39AA51EFDE2477885245EAC166C469C">
-    <w:name w:val="F39AA51EFDE2477885245EAC166C469C"/>
-    <w:rsid w:val="00436050"/>
-  </w:style>
-  <w:style w:type="paragraph" w:customStyle="1" w:styleId="F6C3E9130FDF481395ED83735D206AE7">
-    <w:name w:val="F6C3E9130FDF481395ED83735D206AE7"/>
-    <w:rsid w:val="00436050"/>
-  </w:style>
-  <w:style w:type="paragraph" w:customStyle="1" w:styleId="63DB3E463D95495A80AF6D853B894823">
-    <w:name w:val="63DB3E463D95495A80AF6D853B894823"/>
-    <w:rsid w:val="00436050"/>
-  </w:style>
-</w:styles>
-</file>
-
-<file path=word/glossary/stylesWithEffects.xml><?xml version="1.0" encoding="utf-8"?>
-<w:styles xmlns:wpc="http://schemas.microsoft.com/office/word/2010/wordprocessingCanvas" xmlns:mc="http://schemas.openxmlformats.org/markup-compatibility/2006" xmlns:o="urn:schemas-microsoft-com:office:office" xmlns:r="http://schemas.openxmlformats.org/officeDocument/2006/relationships" xmlns:m="http://schemas.openxmlformats.org/officeDocument/2006/math" xmlns:v="urn:schemas-microsoft-com:vml" xmlns:wp14="http://schemas.microsoft.com/office/word/2010/wordprocessingDrawing" xmlns:wp="http://schemas.openxmlformats.org/drawingml/2006/wordprocessingDrawing" xmlns:w10="urn:schemas-microsoft-com:office:word" xmlns:w="http://schemas.openxmlformats.org/wordprocessingml/2006/main" xmlns:w14="http://schemas.microsoft.com/office/word/2010/wordml" xmlns:wpg="http://schemas.microsoft.com/office/word/2010/wordprocessingGroup" xmlns:wpi="http://schemas.microsoft.com/office/word/2010/wordprocessingInk" xmlns:wne="http://schemas.microsoft.com/office/word/2006/wordml" xmlns:wps="http://schemas.microsoft.com/office/word/2010/wordprocessingShape" mc:Ignorable="w14 wp14">
-  <w:docDefaults>
-    <w:rPrDefault>
-      <w:rPr>
-        <w:rFonts w:asciiTheme="minorHAnsi" w:eastAsiaTheme="minorEastAsia" w:hAnsiTheme="minorHAnsi" w:cstheme="minorBidi"/>
-        <w:sz w:val="22"/>
-        <w:szCs w:val="22"/>
-        <w:lang w:val="en-GB" w:eastAsia="zh-CN" w:bidi="ar-SA"/>
-      </w:rPr>
-    </w:rPrDefault>
-    <w:pPrDefault>
-      <w:pPr>
-        <w:spacing w:after="200" w:line="276" w:lineRule="auto"/>
-      </w:pPr>
-    </w:pPrDefault>
-  </w:docDefaults>
-  <w:latentStyles w:defLockedState="0" w:defUIPriority="99" w:defSemiHidden="1" w:defUnhideWhenUsed="1" w:defQFormat="0" w:count="267">
-    <w:lsdException w:name="Normal" w:semiHidden="0" w:uiPriority="0" w:unhideWhenUsed="0" w:qFormat="1"/>
-    <w:lsdException w:name="heading 1" w:semiHidden="0" w:uiPriority="9" w:unhideWhenUsed="0" w:qFormat="1"/>
-    <w:lsdException w:name="heading 2" w:uiPriority="9" w:qFormat="1"/>
-    <w:lsdException w:name="heading 3" w:uiPriority="9" w:qFormat="1"/>
-    <w:lsdException w:name="heading 4" w:uiPriority="9" w:qFormat="1"/>
-    <w:lsdException w:name="heading 5" w:uiPriority="9" w:qFormat="1"/>
-    <w:lsdException w:name="heading 6" w:uiPriority="9" w:qFormat="1"/>
-    <w:lsdException w:name="heading 7" w:uiPriority="9" w:qFormat="1"/>
-    <w:lsdException w:name="heading 8" w:uiPriority="9" w:qFormat="1"/>
-    <w:lsdException w:name="heading 9" w:uiPriority="9" w:qFormat="1"/>
-    <w:lsdException w:name="toc 1" w:uiPriority="39"/>
-    <w:lsdException w:name="toc 2" w:uiPriority="39"/>
-    <w:lsdException w:name="toc 3" w:uiPriority="39"/>
-    <w:lsdException w:name="toc 4" w:uiPriority="39"/>
-    <w:lsdException w:name="toc 5" w:uiPriority="39"/>
-    <w:lsdException w:name="toc 6" w:uiPriority="39"/>
-    <w:lsdException w:name="toc 7" w:uiPriority="39"/>
-    <w:lsdException w:name="toc 8" w:uiPriority="39"/>
-    <w:lsdException w:name="toc 9" w:uiPriority="39"/>
-    <w:lsdException w:name="caption" w:uiPriority="35" w:qFormat="1"/>
-    <w:lsdException w:name="Title" w:semiHidden="0" w:uiPriority="10" w:unhideWhenUsed="0" w:qFormat="1"/>
-    <w:lsdException w:name="Default Paragraph Font" w:uiPriority="1"/>
-    <w:lsdException w:name="Subtitle" w:semiHidden="0" w:uiPriority="11" w:unhideWhenUsed="0" w:qFormat="1"/>
-    <w:lsdException w:name="Strong" w:semiHidden="0" w:uiPriority="22" w:unhideWhenUsed="0" w:qFormat="1"/>
-    <w:lsdException w:name="Emphasis" w:semiHidden="0" w:uiPriority="20" w:unhideWhenUsed="0" w:qFormat="1"/>
-    <w:lsdException w:name="Table Grid" w:semiHidden="0" w:uiPriority="59" w:unhideWhenUsed="0"/>
-    <w:lsdException w:name="Placeholder Text" w:unhideWhenUsed="0"/>
-    <w:lsdException w:name="No Spacing" w:semiHidden="0" w:uiPriority="1" w:unhideWhenUsed="0" w:qFormat="1"/>
-    <w:lsdException w:name="Light Shading" w:semiHidden="0" w:uiPriority="60" w:unhideWhenUsed="0"/>
-    <w:lsdException w:name="Light List" w:semiHidden="0" w:uiPriority="61" w:unhideWhenUsed="0"/>
-    <w:lsdException w:name="Light Grid" w:semiHidden="0" w:uiPriority="62" w:unhideWhenUsed="0"/>
-    <w:lsdException w:name="Medium Shading 1" w:semiHidden="0" w:uiPriority="63" w:unhideWhenUsed="0"/>
-    <w:lsdException w:name="Medium Shading 2" w:semiHidden="0" w:uiPriority="64" w:unhideWhenUsed="0"/>
-    <w:lsdException w:name="Medium List 1" w:semiHidden="0" w:uiPriority="65" w:unhideWhenUsed="0"/>
-    <w:lsdException w:name="Medium List 2" w:semiHidden="0" w:uiPriority="66" w:unhideWhenUsed="0"/>
-    <w:lsdException w:name="Medium Grid 1" w:semiHidden="0" w:uiPriority="67" w:unhideWhenUsed="0"/>
-    <w:lsdException w:name="Medium Grid 2" w:semiHidden="0" w:uiPriority="68" w:unhideWhenUsed="0"/>
-    <w:lsdException w:name="Medium Grid 3" w:semiHidden="0" w:uiPriority="69" w:unhideWhenUsed="0"/>
-    <w:lsdException w:name="Dark List" w:semiHidden="0" w:uiPriority="70" w:unhideWhenUsed="0"/>
-    <w:lsdException w:name="Colorful Shading" w:semiHidden="0" w:uiPriority="71" w:unhideWhenUsed="0"/>
-    <w:lsdException w:name="Colorful List" w:semiHidden="0" w:uiPriority="72" w:unhideWhenUsed="0"/>
-    <w:lsdException w:name="Colorful Grid" w:semiHidden="0" w:uiPriority="73" w:unhideWhenUsed="0"/>
-    <w:lsdException w:name="Light Shading Accent 1" w:semiHidden="0" w:uiPriority="60" w:unhideWhenUsed="0"/>
-    <w:lsdException w:name="Light List Accent 1" w:semiHidden="0" w:uiPriority="61" w:unhideWhenUsed="0"/>
-    <w:lsdException w:name="Light Grid Accent 1" w:semiHidden="0" w:uiPriority="62" w:unhideWhenUsed="0"/>
-    <w:lsdException w:name="Medium Shading 1 Accent 1" w:semiHidden="0" w:uiPriority="63" w:unhideWhenUsed="0"/>
-    <w:lsdException w:name="Medium Shading 2 Accent 1" w:semiHidden="0" w:uiPriority="64" w:unhideWhenUsed="0"/>
-    <w:lsdException w:name="Medium List 1 Accent 1" w:semiHidden="0" w:uiPriority="65" w:unhideWhenUsed="0"/>
-    <w:lsdException w:name="Revision" w:unhideWhenUsed="0"/>
-    <w:lsdException w:name="List Paragraph" w:semiHidden="0" w:uiPriority="34" w:unhideWhenUsed="0" w:qFormat="1"/>
-    <w:lsdException w:name="Quote" w:semiHidden="0" w:uiPriority="29" w:unhideWhenUsed="0" w:qFormat="1"/>
-    <w:lsdException w:name="Intense Quote" w:semiHidden="0" w:uiPriority="30" w:unhideWhenUsed="0" w:qFormat="1"/>
-    <w:lsdException w:name="Medium List 2 Accent 1" w:semiHidden="0" w:uiPriority="66" w:unhideWhenUsed="0"/>
-    <w:lsdException w:name="Medium Grid 1 Accent 1" w:semiHidden="0" w:uiPriority="67" w:unhideWhenUsed="0"/>
-    <w:lsdException w:name="Medium Grid 2 Accent 1" w:semiHidden="0" w:uiPriority="68" w:unhideWhenUsed="0"/>
-    <w:lsdException w:name="Medium Grid 3 Accent 1" w:semiHidden="0" w:uiPriority="69" w:unhideWhenUsed="0"/>
-    <w:lsdException w:name="Dark List Accent 1" w:semiHidden="0" w:uiPriority="70" w:unhideWhenUsed="0"/>
-    <w:lsdException w:name="Colorful Shading Accent 1" w:semiHidden="0" w:uiPriority="71" w:unhideWhenUsed="0"/>
-    <w:lsdException w:name="Colorful List Accent 1" w:semiHidden="0" w:uiPriority="72" w:unhideWhenUsed="0"/>
-    <w:lsdException w:name="Colorful Grid Accent 1" w:semiHidden="0" w:uiPriority="73" w:unhideWhenUsed="0"/>
-    <w:lsdException w:name="Light Shading Accent 2" w:semiHidden="0" w:uiPriority="60" w:unhideWhenUsed="0"/>
-    <w:lsdException w:name="Light List Accent 2" w:semiHidden="0" w:uiPriority="61" w:unhideWhenUsed="0"/>
-    <w:lsdException w:name="Light Grid Accent 2" w:semiHidden="0" w:uiPriority="62" w:unhideWhenUsed="0"/>
-    <w:lsdException w:name="Medium Shading 1 Accent 2" w:semiHidden="0" w:uiPriority="63" w:unhideWhenUsed="0"/>
-    <w:lsdException w:name="Medium Shading 2 Accent 2" w:semiHidden="0" w:uiPriority="64" w:unhideWhenUsed="0"/>
-    <w:lsdException w:name="Medium List 1 Accent 2" w:semiHidden="0" w:uiPriority="65" w:unhideWhenUsed="0"/>
-    <w:lsdException w:name="Medium List 2 Accent 2" w:semiHidden="0" w:uiPriority="66" w:unhideWhenUsed="0"/>
-    <w:lsdException w:name="Medium Grid 1 Accent 2" w:semiHidden="0" w:uiPriority="67" w:unhideWhenUsed="0"/>
-    <w:lsdException w:name="Medium Grid 2 Accent 2" w:semiHidden="0" w:uiPriority="68" w:unhideWhenUsed="0"/>
-    <w:lsdException w:name="Medium Grid 3 Accent 2" w:semiHidden="0" w:uiPriority="69" w:unhideWhenUsed="0"/>
-    <w:lsdException w:name="Dark List Accent 2" w:semiHidden="0" w:uiPriority="70" w:unhideWhenUsed="0"/>
-    <w:lsdException w:name="Colorful Shading Accent 2" w:semiHidden="0" w:uiPriority="71" w:unhideWhenUsed="0"/>
-    <w:lsdException w:name="Colorful List Accent 2" w:semiHidden="0" w:uiPriority="72" w:unhideWhenUsed="0"/>
-    <w:lsdException w:name="Colorful Grid Accent 2" w:semiHidden="0" w:uiPriority="73" w:unhideWhenUsed="0"/>
-    <w:lsdException w:name="Light Shading Accent 3" w:semiHidden="0" w:uiPriority="60" w:unhideWhenUsed="0"/>
-    <w:lsdException w:name="Light List Accent 3" w:semiHidden="0" w:uiPriority="61" w:unhideWhenUsed="0"/>
-    <w:lsdException w:name="Light Grid Accent 3" w:semiHidden="0" w:uiPriority="62" w:unhideWhenUsed="0"/>
-    <w:lsdException w:name="Medium Shading 1 Accent 3" w:semiHidden="0" w:uiPriority="63" w:unhideWhenUsed="0"/>
-    <w:lsdException w:name="Medium Shading 2 Accent 3" w:semiHidden="0" w:uiPriority="64" w:unhideWhenUsed="0"/>
-    <w:lsdException w:name="Medium List 1 Accent 3" w:semiHidden="0" w:uiPriority="65" w:unhideWhenUsed="0"/>
-    <w:lsdException w:name="Medium List 2 Accent 3" w:semiHidden="0" w:uiPriority="66" w:unhideWhenUsed="0"/>
-    <w:lsdException w:name="Medium Grid 1 Accent 3" w:semiHidden="0" w:uiPriority="67" w:unhideWhenUsed="0"/>
-    <w:lsdException w:name="Medium Grid 2 Accent 3" w:semiHidden="0" w:uiPriority="68" w:unhideWhenUsed="0"/>
-    <w:lsdException w:name="Medium Grid 3 Accent 3" w:semiHidden="0" w:uiPriority="69" w:unhideWhenUsed="0"/>
-    <w:lsdException w:name="Dark List Accent 3" w:semiHidden="0" w:uiPriority="70" w:unhideWhenUsed="0"/>
-    <w:lsdException w:name="Colorful Shading Accent 3" w:semiHidden="0" w:uiPriority="71" w:unhideWhenUsed="0"/>
-    <w:lsdException w:name="Colorful List Accent 3" w:semiHidden="0" w:uiPriority="72" w:unhideWhenUsed="0"/>
-    <w:lsdException w:name="Colorful Grid Accent 3" w:semiHidden="0" w:uiPriority="73" w:unhideWhenUsed="0"/>
-    <w:lsdException w:name="Light Shading Accent 4" w:semiHidden="0" w:uiPriority="60" w:unhideWhenUsed="0"/>
-    <w:lsdException w:name="Light List Accent 4" w:semiHidden="0" w:uiPriority="61" w:unhideWhenUsed="0"/>
-    <w:lsdException w:name="Light Grid Accent 4" w:semiHidden="0" w:uiPriority="62" w:unhideWhenUsed="0"/>
-    <w:lsdException w:name="Medium Shading 1 Accent 4" w:semiHidden="0" w:uiPriority="63" w:unhideWhenUsed="0"/>
-    <w:lsdException w:name="Medium Shading 2 Accent 4" w:semiHidden="0" w:uiPriority="64" w:unhideWhenUsed="0"/>
-    <w:lsdException w:name="Medium List 1 Accent 4" w:semiHidden="0" w:uiPriority="65" w:unhideWhenUsed="0"/>
-    <w:lsdException w:name="Medium List 2 Accent 4" w:semiHidden="0" w:uiPriority="66" w:unhideWhenUsed="0"/>
-    <w:lsdException w:name="Medium Grid 1 Accent 4" w:semiHidden="0" w:uiPriority="67" w:unhideWhenUsed="0"/>
-    <w:lsdException w:name="Medium Grid 2 Accent 4" w:semiHidden="0" w:uiPriority="68" w:unhideWhenUsed="0"/>
-    <w:lsdException w:name="Medium Grid 3 Accent 4" w:semiHidden="0" w:uiPriority="69" w:unhideWhenUsed="0"/>
-    <w:lsdException w:name="Dark List Accent 4" w:semiHidden="0" w:uiPriority="70" w:unhideWhenUsed="0"/>
-    <w:lsdException w:name="Colorful Shading Accent 4" w:semiHidden="0" w:uiPriority="71" w:unhideWhenUsed="0"/>
-    <w:lsdException w:name="Colorful List Accent 4" w:semiHidden="0" w:uiPriority="72" w:unhideWhenUsed="0"/>
-    <w:lsdException w:name="Colorful Grid Accent 4" w:semiHidden="0" w:uiPriority="73" w:unhideWhenUsed="0"/>
-    <w:lsdException w:name="Light Shading Accent 5" w:semiHidden="0" w:uiPriority="60" w:unhideWhenUsed="0"/>
-    <w:lsdException w:name="Light List Accent 5" w:semiHidden="0" w:uiPriority="61" w:unhideWhenUsed="0"/>
-    <w:lsdException w:name="Light Grid Accent 5" w:semiHidden="0" w:uiPriority="62" w:unhideWhenUsed="0"/>
-    <w:lsdException w:name="Medium Shading 1 Accent 5" w:semiHidden="0" w:uiPriority="63" w:unhideWhenUsed="0"/>
-    <w:lsdException w:name="Medium Shading 2 Accent 5" w:semiHidden="0" w:uiPriority="64" w:unhideWhenUsed="0"/>
-    <w:lsdException w:name="Medium List 1 Accent 5" w:semiHidden="0" w:uiPriority="65" w:unhideWhenUsed="0"/>
-    <w:lsdException w:name="Medium List 2 Accent 5" w:semiHidden="0" w:uiPriority="66" w:unhideWhenUsed="0"/>
-    <w:lsdException w:name="Medium Grid 1 Accent 5" w:semiHidden="0" w:uiPriority="67" w:unhideWhenUsed="0"/>
-    <w:lsdException w:name="Medium Grid 2 Accent 5" w:semiHidden="0" w:uiPriority="68" w:unhideWhenUsed="0"/>
-    <w:lsdException w:name="Medium Grid 3 Accent 5" w:semiHidden="0" w:uiPriority="69" w:unhideWhenUsed="0"/>
-    <w:lsdException w:name="Dark List Accent 5" w:semiHidden="0" w:uiPriority="70" w:unhideWhenUsed="0"/>
-    <w:lsdException w:name="Colorful Shading Accent 5" w:semiHidden="0" w:uiPriority="71" w:unhideWhenUsed="0"/>
-    <w:lsdException w:name="Colorful List Accent 5" w:semiHidden="0" w:uiPriority="72" w:unhideWhenUsed="0"/>
-    <w:lsdException w:name="Colorful Grid Accent 5" w:semiHidden="0" w:uiPriority="73" w:unhideWhenUsed="0"/>
-    <w:lsdException w:name="Light Shading Accent 6" w:semiHidden="0" w:uiPriority="60" w:unhideWhenUsed="0"/>
-    <w:lsdException w:name="Light List Accent 6" w:semiHidden="0" w:uiPriority="61" w:unhideWhenUsed="0"/>
-    <w:lsdException w:name="Light Grid Accent 6" w:semiHidden="0" w:uiPriority="62" w:unhideWhenUsed="0"/>
-    <w:lsdException w:name="Medium Shading 1 Accent 6" w:semiHidden="0" w:uiPriority="63" w:unhideWhenUsed="0"/>
-    <w:lsdException w:name="Medium Shading 2 Accent 6" w:semiHidden="0" w:uiPriority="64" w:unhideWhenUsed="0"/>
-    <w:lsdException w:name="Medium List 1 Accent 6" w:semiHidden="0" w:uiPriority="65" w:unhideWhenUsed="0"/>
-    <w:lsdException w:name="Medium List 2 Accent 6" w:semiHidden="0" w:uiPriority="66" w:unhideWhenUsed="0"/>
-    <w:lsdException w:name="Medium Grid 1 Accent 6" w:semiHidden="0" w:uiPriority="67" w:unhideWhenUsed="0"/>
-    <w:lsdException w:name="Medium Grid 2 Accent 6" w:semiHidden="0" w:uiPriority="68" w:unhideWhenUsed="0"/>
-    <w:lsdException w:name="Medium Grid 3 Accent 6" w:semiHidden="0" w:uiPriority="69" w:unhideWhenUsed="0"/>
-    <w:lsdException w:name="Dark List Accent 6" w:semiHidden="0" w:uiPriority="70" w:unhideWhenUsed="0"/>
-    <w:lsdException w:name="Colorful Shading Accent 6" w:semiHidden="0" w:uiPriority="71" w:unhideWhenUsed="0"/>
-    <w:lsdException w:name="Colorful List Accent 6" w:semiHidden="0" w:uiPriority="72" w:unhideWhenUsed="0"/>
-    <w:lsdException w:name="Colorful Grid Accent 6" w:semiHidden="0" w:uiPriority="73" w:unhideWhenUsed="0"/>
-    <w:lsdException w:name="Subtle Emphasis" w:semiHidden="0" w:uiPriority="19" w:unhideWhenUsed="0" w:qFormat="1"/>
-    <w:lsdException w:name="Intense Emphasis" w:semiHidden="0" w:uiPriority="21" w:unhideWhenUsed="0" w:qFormat="1"/>
-    <w:lsdException w:name="Subtle Reference" w:semiHidden="0" w:uiPriority="31" w:unhideWhenUsed="0" w:qFormat="1"/>
-    <w:lsdException w:name="Intense Reference" w:semiHidden="0" w:uiPriority="32" w:unhideWhenUsed="0" w:qFormat="1"/>
-    <w:lsdException w:name="Book Title" w:semiHidden="0" w:uiPriority="33" w:unhideWhenUsed="0" w:qFormat="1"/>
-    <w:lsdException w:name="Bibliography" w:uiPriority="37"/>
-    <w:lsdException w:name="TOC Heading" w:uiPriority="39" w:qFormat="1"/>
-  </w:latentStyles>
-  <w:style w:type="paragraph" w:default="1" w:styleId="Normal">
-    <w:name w:val="Normal"/>
-    <w:qFormat/>
-  </w:style>
-  <w:style w:type="character" w:default="1" w:styleId="DefaultParagraphFont">
-    <w:name w:val="Default Paragraph Font"/>
-    <w:uiPriority w:val="1"/>
-    <w:semiHidden/>
-    <w:unhideWhenUsed/>
-  </w:style>
-  <w:style w:type="table" w:default="1" w:styleId="TableNormal">
-    <w:name w:val="Normal Table"/>
-    <w:uiPriority w:val="99"/>
-    <w:semiHidden/>
-    <w:unhideWhenUsed/>
-    <w:tblPr>
-      <w:tblInd w:w="0" w:type="dxa"/>
-      <w:tblCellMar>
-        <w:top w:w="0" w:type="dxa"/>
-        <w:left w:w="108" w:type="dxa"/>
-        <w:bottom w:w="0" w:type="dxa"/>
-        <w:right w:w="108" w:type="dxa"/>
-      </w:tblCellMar>
-    </w:tblPr>
-  </w:style>
-  <w:style w:type="numbering" w:default="1" w:styleId="NoList">
-    <w:name w:val="No List"/>
-    <w:uiPriority w:val="99"/>
-    <w:semiHidden/>
-    <w:unhideWhenUsed/>
-  </w:style>
-  <w:style w:type="paragraph" w:customStyle="1" w:styleId="F39AA51EFDE2477885245EAC166C469C">
-    <w:name w:val="F39AA51EFDE2477885245EAC166C469C"/>
-    <w:rsid w:val="00436050"/>
-  </w:style>
-  <w:style w:type="paragraph" w:customStyle="1" w:styleId="F6C3E9130FDF481395ED83735D206AE7">
-    <w:name w:val="F6C3E9130FDF481395ED83735D206AE7"/>
-    <w:rsid w:val="00436050"/>
-  </w:style>
-  <w:style w:type="paragraph" w:customStyle="1" w:styleId="63DB3E463D95495A80AF6D853B894823">
-    <w:name w:val="63DB3E463D95495A80AF6D853B894823"/>
-    <w:rsid w:val="00436050"/>
-  </w:style>
-</w:styles>
-</file>
-
-<file path=word/glossary/webSettings.xml><?xml version="1.0" encoding="utf-8"?>
-<w:webSettings xmlns:mc="http://schemas.openxmlformats.org/markup-compatibility/2006" xmlns:r="http://schemas.openxmlformats.org/officeDocument/2006/relationships" xmlns:w="http://schemas.openxmlformats.org/wordprocessingml/2006/main" xmlns:w14="http://schemas.microsoft.com/office/word/2010/wordml" mc:Ignorable="w14">
-  <w:optimizeForBrowser/>
-  <w:allowPNG/>
-</w:webSettings>
-</file>
-
 <file path=word/theme/theme1.xml><?xml version="1.0" encoding="utf-8"?>
 <a:theme xmlns:a="http://schemas.openxmlformats.org/drawingml/2006/main" name="Austin">
   <a:themeElements>
@@ -4833,7 +4605,7 @@
 </file>
 
 <file path=customXml/itemProps1.xml><?xml version="1.0" encoding="utf-8"?>
-<ds:datastoreItem xmlns:ds="http://schemas.openxmlformats.org/officeDocument/2006/customXml" ds:itemID="{655DEACB-BBF0-40B6-A5F6-5954AAF99B52}">
+<ds:datastoreItem xmlns:ds="http://schemas.openxmlformats.org/officeDocument/2006/customXml" ds:itemID="{25372290-22BD-448E-8BC9-52EF30947ED8}">
   <ds:schemaRefs>
     <ds:schemaRef ds:uri="http://schemas.openxmlformats.org/officeDocument/2006/bibliography"/>
   </ds:schemaRefs>

</xml_diff>